<commit_message>
finished security assigment 2
</commit_message>
<xml_diff>
--- a/ISEC615_FUND_SC/Assignemnt2/Webb_Assignment2.docx
+++ b/ISEC615_FUND_SC/Assignemnt2/Webb_Assignment2.docx
@@ -337,17 +337,16 @@
       </w:pPr>
       <w:r>
         <w:rPr>
-          <w:rFonts w:ascii="Calibri" w:hAnsi="Calibri" w:cs="Calibri"/>
-          <w:b/>
           <w:bCs/>
           <w:color w:val="000000"/>
-          <w:sz w:val="27"/>
-          <w:szCs w:val="27"/>
         </w:rPr>
         <w:t>Hardware Components of Office Network</w:t>
       </w:r>
       <w:r>
         <w:t>…………………………………………………</w:t>
+      </w:r>
+      <w:r>
+        <w:t>……………….</w:t>
       </w:r>
       <w:r>
         <w:t>………..</w:t>
@@ -365,17 +364,16 @@
       </w:pPr>
       <w:r>
         <w:rPr>
-          <w:rFonts w:ascii="Calibri" w:hAnsi="Calibri" w:cs="Calibri"/>
-          <w:b/>
           <w:bCs/>
           <w:color w:val="000000"/>
-          <w:sz w:val="27"/>
-          <w:szCs w:val="27"/>
         </w:rPr>
         <w:t>Office Network Security</w:t>
       </w:r>
       <w:r>
         <w:t>………………………………………………………</w:t>
+      </w:r>
+      <w:r>
+        <w:t>.</w:t>
       </w:r>
       <w:r>
         <w:t>…</w:t>
@@ -393,14 +391,10 @@
       </w:pPr>
       <w:r>
         <w:rPr>
-          <w:rFonts w:ascii="Calibri" w:hAnsi="Calibri" w:cs="Calibri"/>
-          <w:b/>
           <w:bCs/>
           <w:color w:val="000000"/>
-          <w:sz w:val="27"/>
-          <w:szCs w:val="27"/>
-        </w:rPr>
-        <w:t>Hardware Components of Cloud-based Hosting Services:</w:t>
+        </w:rPr>
+        <w:t>Hardware Components of Cloud-based Hosting Services</w:t>
       </w:r>
       <w:r>
         <w:t>…………………………………………………………</w:t>
@@ -409,7 +403,13 @@
         <w:t>………</w:t>
       </w:r>
       <w:r>
-        <w:t>.....</w:t>
+        <w:t>...</w:t>
+      </w:r>
+      <w:r>
+        <w:t>...........</w:t>
+      </w:r>
+      <w:r>
+        <w:t>..</w:t>
       </w:r>
       <w:r>
         <w:t>5</w:t>
@@ -424,14 +424,17 @@
       </w:pPr>
       <w:r>
         <w:rPr>
-          <w:rFonts w:ascii="Calibri" w:hAnsi="Calibri" w:cs="Calibri"/>
-          <w:b/>
           <w:bCs/>
           <w:color w:val="000000"/>
-          <w:sz w:val="27"/>
-          <w:szCs w:val="27"/>
-        </w:rPr>
-        <w:t>Cloud-based Hosting Services Security:</w:t>
+        </w:rPr>
+        <w:t>Cloud-based Hosting Services Security</w:t>
+      </w:r>
+      <w:r>
+        <w:rPr>
+          <w:bCs/>
+          <w:color w:val="000000"/>
+        </w:rPr>
+        <w:t>………….</w:t>
       </w:r>
       <w:r>
         <w:t>…………………………………………………………</w:t>
@@ -584,71 +587,418 @@
     </w:p>
     <w:p>
       <w:pPr>
+        <w:spacing w:after="0"/>
+        <w:ind w:firstLine="720"/>
+        <w:rPr>
+          <w:rFonts w:ascii="Times New Roman" w:eastAsia="Times New Roman" w:hAnsi="Times New Roman" w:cs="Times New Roman"/>
+          <w:sz w:val="24"/>
+          <w:szCs w:val="24"/>
+        </w:rPr>
+      </w:pPr>
+      <w:r>
+        <w:rPr>
+          <w:rFonts w:ascii="Times New Roman" w:eastAsia="Times New Roman" w:hAnsi="Times New Roman" w:cs="Times New Roman"/>
+          <w:sz w:val="24"/>
+          <w:szCs w:val="24"/>
+        </w:rPr>
+        <w:t>The typical office is made up of a plethora of network equipment.</w:t>
+      </w:r>
+    </w:p>
+    <w:p>
+      <w:pPr>
+        <w:spacing w:after="0"/>
+        <w:rPr>
+          <w:rFonts w:ascii="Times New Roman" w:eastAsia="Times New Roman" w:hAnsi="Times New Roman" w:cs="Times New Roman"/>
+          <w:sz w:val="24"/>
+          <w:szCs w:val="24"/>
+        </w:rPr>
+      </w:pPr>
+      <w:r>
+        <w:rPr>
+          <w:rFonts w:ascii="Times New Roman" w:eastAsia="Times New Roman" w:hAnsi="Times New Roman" w:cs="Times New Roman"/>
+          <w:sz w:val="24"/>
+          <w:szCs w:val="24"/>
+        </w:rPr>
+        <w:t xml:space="preserve">These hardware </w:t>
+      </w:r>
+      <w:r>
+        <w:rPr>
+          <w:rFonts w:ascii="Times New Roman" w:eastAsia="Times New Roman" w:hAnsi="Times New Roman" w:cs="Times New Roman"/>
+          <w:sz w:val="24"/>
+          <w:szCs w:val="24"/>
+        </w:rPr>
+        <w:t>components</w:t>
+      </w:r>
+      <w:r>
+        <w:rPr>
+          <w:rFonts w:ascii="Times New Roman" w:eastAsia="Times New Roman" w:hAnsi="Times New Roman" w:cs="Times New Roman"/>
+          <w:sz w:val="24"/>
+          <w:szCs w:val="24"/>
+        </w:rPr>
+        <w:t xml:space="preserve"> all play an integral part in making up the network.</w:t>
+      </w:r>
+    </w:p>
+    <w:p>
+      <w:pPr>
+        <w:spacing w:after="0"/>
+        <w:rPr>
+          <w:rFonts w:ascii="Times New Roman" w:eastAsia="Times New Roman" w:hAnsi="Times New Roman" w:cs="Times New Roman"/>
+          <w:sz w:val="24"/>
+          <w:szCs w:val="24"/>
+        </w:rPr>
+      </w:pPr>
+      <w:r>
+        <w:rPr>
+          <w:rFonts w:ascii="Times New Roman" w:eastAsia="Times New Roman" w:hAnsi="Times New Roman" w:cs="Times New Roman"/>
+          <w:sz w:val="24"/>
+          <w:szCs w:val="24"/>
+        </w:rPr>
+        <w:tab/>
+        <w:t>To begin, the modem is what connects your network to your internet service provider.</w:t>
+      </w:r>
+    </w:p>
+    <w:p>
+      <w:pPr>
+        <w:spacing w:after="0"/>
+        <w:rPr>
+          <w:rFonts w:ascii="Times New Roman" w:eastAsia="Times New Roman" w:hAnsi="Times New Roman" w:cs="Times New Roman"/>
+          <w:sz w:val="24"/>
+          <w:szCs w:val="24"/>
+        </w:rPr>
+      </w:pPr>
+      <w:r>
+        <w:rPr>
+          <w:rFonts w:ascii="Times New Roman" w:eastAsia="Times New Roman" w:hAnsi="Times New Roman" w:cs="Times New Roman"/>
+          <w:sz w:val="24"/>
+          <w:szCs w:val="24"/>
+        </w:rPr>
+        <w:t>It is the interface</w:t>
+      </w:r>
+      <w:r>
+        <w:rPr>
+          <w:rFonts w:ascii="Times New Roman" w:eastAsia="Times New Roman" w:hAnsi="Times New Roman" w:cs="Times New Roman"/>
+          <w:sz w:val="24"/>
+          <w:szCs w:val="24"/>
+        </w:rPr>
+        <w:t xml:space="preserve"> between the outside </w:t>
+      </w:r>
+      <w:r>
+        <w:rPr>
+          <w:rFonts w:ascii="Times New Roman" w:eastAsia="Times New Roman" w:hAnsi="Times New Roman" w:cs="Times New Roman"/>
+          <w:sz w:val="24"/>
+          <w:szCs w:val="24"/>
+        </w:rPr>
+        <w:t>world and you</w:t>
+      </w:r>
+      <w:r>
+        <w:rPr>
+          <w:rFonts w:ascii="Times New Roman" w:eastAsia="Times New Roman" w:hAnsi="Times New Roman" w:cs="Times New Roman"/>
+          <w:sz w:val="24"/>
+          <w:szCs w:val="24"/>
+        </w:rPr>
+        <w:t>. From here you can connect your local machines to the internet.</w:t>
+      </w:r>
+      <w:r>
+        <w:rPr>
+          <w:rFonts w:ascii="Times New Roman" w:eastAsia="Times New Roman" w:hAnsi="Times New Roman" w:cs="Times New Roman"/>
+          <w:sz w:val="24"/>
+          <w:szCs w:val="24"/>
+        </w:rPr>
+        <w:t xml:space="preserve"> (</w:t>
+      </w:r>
+      <w:r>
+        <w:rPr>
+          <w:rFonts w:ascii="Times New Roman" w:eastAsia="Times New Roman" w:hAnsi="Times New Roman" w:cs="Times New Roman"/>
+          <w:color w:val="333333"/>
+          <w:sz w:val="24"/>
+          <w:szCs w:val="24"/>
+        </w:rPr>
+        <w:t>10 Types of Technology Office Equipment That All Small</w:t>
+      </w:r>
+      <w:r>
+        <w:rPr>
+          <w:rFonts w:ascii="Times New Roman" w:eastAsia="Times New Roman" w:hAnsi="Times New Roman" w:cs="Times New Roman"/>
+          <w:color w:val="333333"/>
+          <w:sz w:val="24"/>
+          <w:szCs w:val="24"/>
+        </w:rPr>
+        <w:t xml:space="preserve"> Businesses Should Have in 2019, 2019</w:t>
+      </w:r>
+      <w:r>
+        <w:rPr>
+          <w:rFonts w:ascii="Times New Roman" w:eastAsia="Times New Roman" w:hAnsi="Times New Roman" w:cs="Times New Roman"/>
+          <w:color w:val="333333"/>
+          <w:sz w:val="24"/>
+          <w:szCs w:val="24"/>
+        </w:rPr>
+        <w:t>).</w:t>
+      </w:r>
+    </w:p>
+    <w:p>
+      <w:pPr>
+        <w:spacing w:after="0"/>
+        <w:rPr>
+          <w:rFonts w:ascii="Times New Roman" w:eastAsia="Times New Roman" w:hAnsi="Times New Roman" w:cs="Times New Roman"/>
+          <w:sz w:val="24"/>
+          <w:szCs w:val="24"/>
+        </w:rPr>
+      </w:pPr>
+      <w:r>
+        <w:rPr>
+          <w:rFonts w:ascii="Times New Roman" w:eastAsia="Times New Roman" w:hAnsi="Times New Roman" w:cs="Times New Roman"/>
+          <w:sz w:val="24"/>
+          <w:szCs w:val="24"/>
+        </w:rPr>
+        <w:tab/>
+      </w:r>
+      <w:r>
+        <w:rPr>
+          <w:rFonts w:ascii="Times New Roman" w:eastAsia="Times New Roman" w:hAnsi="Times New Roman" w:cs="Times New Roman"/>
+          <w:sz w:val="24"/>
+          <w:szCs w:val="24"/>
+        </w:rPr>
+        <w:t xml:space="preserve">Next we have a </w:t>
+      </w:r>
+      <w:r>
+        <w:rPr>
+          <w:rFonts w:ascii="Times New Roman" w:eastAsia="Times New Roman" w:hAnsi="Times New Roman" w:cs="Times New Roman"/>
+          <w:sz w:val="24"/>
+          <w:szCs w:val="24"/>
+        </w:rPr>
+        <w:t>firewall. The</w:t>
+      </w:r>
+      <w:r>
+        <w:rPr>
+          <w:rFonts w:ascii="Times New Roman" w:eastAsia="Times New Roman" w:hAnsi="Times New Roman" w:cs="Times New Roman"/>
+          <w:sz w:val="24"/>
+          <w:szCs w:val="24"/>
+        </w:rPr>
+        <w:t xml:space="preserve"> firewall protects the network by filtering packets, User settings, and real time alerts. A firewall has the ability to block ports and perform inbound and outbound NAT’s.</w:t>
+      </w:r>
+      <w:r>
+        <w:rPr>
+          <w:rFonts w:ascii="Times New Roman" w:eastAsia="Times New Roman" w:hAnsi="Times New Roman" w:cs="Times New Roman"/>
+          <w:sz w:val="24"/>
+          <w:szCs w:val="24"/>
+        </w:rPr>
+        <w:t xml:space="preserve"> Every protected network should have a firewall for defense.</w:t>
+      </w:r>
+      <w:r>
+        <w:rPr>
+          <w:rFonts w:ascii="Times New Roman" w:eastAsia="Times New Roman" w:hAnsi="Times New Roman" w:cs="Times New Roman"/>
+          <w:sz w:val="24"/>
+          <w:szCs w:val="24"/>
+        </w:rPr>
+        <w:t xml:space="preserve"> (</w:t>
+      </w:r>
+      <w:r>
+        <w:rPr>
+          <w:rFonts w:ascii="Times New Roman" w:hAnsi="Times New Roman" w:cs="Times New Roman"/>
+          <w:color w:val="333333"/>
+          <w:sz w:val="24"/>
+          <w:szCs w:val="24"/>
+          <w:shd w:val="clear" w:color="auto" w:fill="FFFFFF"/>
+        </w:rPr>
+        <w:t xml:space="preserve">Bauer, </w:t>
+      </w:r>
+      <w:r>
+        <w:rPr>
+          <w:rFonts w:ascii="Times New Roman" w:hAnsi="Times New Roman" w:cs="Times New Roman"/>
+          <w:color w:val="333333"/>
+          <w:sz w:val="24"/>
+          <w:szCs w:val="24"/>
+          <w:shd w:val="clear" w:color="auto" w:fill="FFFFFF"/>
+        </w:rPr>
+        <w:t>n.d.</w:t>
+      </w:r>
+      <w:r>
+        <w:rPr>
+          <w:rFonts w:ascii="Times New Roman" w:hAnsi="Times New Roman" w:cs="Times New Roman"/>
+          <w:color w:val="333333"/>
+          <w:sz w:val="24"/>
+          <w:szCs w:val="24"/>
+          <w:shd w:val="clear" w:color="auto" w:fill="FFFFFF"/>
+        </w:rPr>
+        <w:t>)</w:t>
+      </w:r>
+    </w:p>
+    <w:p>
+      <w:pPr>
+        <w:spacing w:after="0"/>
+        <w:rPr>
+          <w:rFonts w:ascii="Times New Roman" w:eastAsia="Times New Roman" w:hAnsi="Times New Roman" w:cs="Times New Roman"/>
+          <w:sz w:val="24"/>
+          <w:szCs w:val="24"/>
+        </w:rPr>
+      </w:pPr>
+      <w:r>
+        <w:rPr>
+          <w:rFonts w:ascii="Times New Roman" w:eastAsia="Times New Roman" w:hAnsi="Times New Roman" w:cs="Times New Roman"/>
+          <w:sz w:val="24"/>
+          <w:szCs w:val="24"/>
+        </w:rPr>
+        <w:tab/>
+        <w:t xml:space="preserve">After that we have the Router. The Router can assign IP addresses to network equipment along with setting up virtual LAN’s to segregate different parts of the network and setting up VPN </w:t>
+      </w:r>
+      <w:r>
+        <w:rPr>
+          <w:rFonts w:ascii="Times New Roman" w:eastAsia="Times New Roman" w:hAnsi="Times New Roman" w:cs="Times New Roman"/>
+          <w:sz w:val="24"/>
+          <w:szCs w:val="24"/>
+        </w:rPr>
+        <w:t>capabilities. The</w:t>
+      </w:r>
+      <w:r>
+        <w:rPr>
+          <w:rFonts w:ascii="Times New Roman" w:eastAsia="Times New Roman" w:hAnsi="Times New Roman" w:cs="Times New Roman"/>
+          <w:sz w:val="24"/>
+          <w:szCs w:val="24"/>
+        </w:rPr>
+        <w:t xml:space="preserve"> Router is crucial for routing packets in your network.</w:t>
+      </w:r>
+    </w:p>
+    <w:p>
+      <w:pPr>
+        <w:spacing w:after="0"/>
+        <w:rPr>
+          <w:rFonts w:ascii="Times New Roman" w:eastAsia="Times New Roman" w:hAnsi="Times New Roman" w:cs="Times New Roman"/>
+          <w:sz w:val="24"/>
+          <w:szCs w:val="24"/>
+        </w:rPr>
+      </w:pPr>
+      <w:r>
+        <w:rPr>
+          <w:rFonts w:ascii="Times New Roman" w:eastAsia="Times New Roman" w:hAnsi="Times New Roman" w:cs="Times New Roman"/>
+          <w:sz w:val="24"/>
+          <w:szCs w:val="24"/>
+        </w:rPr>
+        <w:tab/>
+        <w:t>Finally a piece that holds the network together will be the network Switch.</w:t>
+      </w:r>
+    </w:p>
+    <w:p>
+      <w:pPr>
+        <w:spacing w:after="0"/>
+        <w:rPr>
+          <w:rFonts w:ascii="Times New Roman" w:eastAsia="Times New Roman" w:hAnsi="Times New Roman" w:cs="Times New Roman"/>
+          <w:sz w:val="24"/>
+          <w:szCs w:val="24"/>
+        </w:rPr>
+      </w:pPr>
+      <w:r>
+        <w:rPr>
+          <w:rFonts w:ascii="Times New Roman" w:eastAsia="Times New Roman" w:hAnsi="Times New Roman" w:cs="Times New Roman"/>
+          <w:sz w:val="24"/>
+          <w:szCs w:val="24"/>
+        </w:rPr>
+        <w:t>The device connects these devices together on multitude of ports. The switch will provide a connection for the PC’s, phones, and other equipment back to a central location.</w:t>
+      </w:r>
+      <w:r>
+        <w:rPr>
+          <w:rFonts w:ascii="Times New Roman" w:eastAsia="Times New Roman" w:hAnsi="Times New Roman" w:cs="Times New Roman"/>
+          <w:sz w:val="24"/>
+          <w:szCs w:val="24"/>
+        </w:rPr>
+        <w:t xml:space="preserve"> </w:t>
+      </w:r>
+      <w:r>
+        <w:rPr>
+          <w:rFonts w:ascii="Times New Roman" w:eastAsia="Times New Roman" w:hAnsi="Times New Roman" w:cs="Times New Roman"/>
+          <w:sz w:val="24"/>
+          <w:szCs w:val="24"/>
+        </w:rPr>
+        <w:t>(</w:t>
+      </w:r>
+      <w:r>
+        <w:rPr>
+          <w:rFonts w:ascii="Times New Roman" w:eastAsia="Times New Roman" w:hAnsi="Times New Roman" w:cs="Times New Roman"/>
+          <w:color w:val="333333"/>
+          <w:sz w:val="24"/>
+          <w:szCs w:val="24"/>
+        </w:rPr>
+        <w:t>10 Types of Technology Office Equipment That All Small Businesses Should Have in 2019, 2019).</w:t>
+      </w:r>
+    </w:p>
+    <w:p>
+      <w:pPr>
+        <w:tabs>
+          <w:tab w:val="left" w:pos="3705"/>
+        </w:tabs>
         <w:jc w:val="center"/>
         <w:rPr>
-          <w:rFonts w:ascii="Times New Roman" w:eastAsia="Times New Roman" w:hAnsi="Times New Roman" w:cs="Times New Roman"/>
-          <w:sz w:val="24"/>
-          <w:szCs w:val="24"/>
-        </w:rPr>
-      </w:pPr>
-    </w:p>
-    <w:p>
-      <w:pPr>
-        <w:rPr>
-          <w:rFonts w:ascii="Times New Roman" w:eastAsia="Times New Roman" w:hAnsi="Times New Roman" w:cs="Times New Roman"/>
-          <w:sz w:val="24"/>
-          <w:szCs w:val="24"/>
-        </w:rPr>
-        <w:sectPr>
-          <w:headerReference w:type="default" r:id="rId12"/>
-          <w:pgSz w:w="12240" w:h="15840"/>
-          <w:pgMar w:top="1440" w:right="1440" w:bottom="1440" w:left="1440" w:header="720" w:footer="720" w:gutter="0"/>
-          <w:cols w:space="720"/>
-          <w:docGrid w:linePitch="360"/>
-        </w:sectPr>
-      </w:pPr>
+          <w:rFonts w:ascii="Times New Roman" w:hAnsi="Times New Roman" w:cs="Times New Roman"/>
+          <w:color w:val="333333"/>
+          <w:sz w:val="24"/>
+          <w:szCs w:val="24"/>
+          <w:shd w:val="clear" w:color="auto" w:fill="FFFFFF"/>
+        </w:rPr>
+      </w:pPr>
+      <w:r>
+        <w:rPr>
+          <w:rFonts w:ascii="Times New Roman" w:hAnsi="Times New Roman" w:cs="Times New Roman"/>
+          <w:noProof/>
+          <w:sz w:val="24"/>
+          <w:szCs w:val="24"/>
+        </w:rPr>
+        <w:drawing>
+          <wp:inline distT="0" distB="0" distL="0" distR="0" wp14:anchorId="49F0C156" wp14:editId="3435E2A0">
+            <wp:extent cx="2432261" cy="1780540"/>
+            <wp:effectExtent l="0" t="0" r="6350" b="0"/>
+            <wp:docPr id="2" name="Picture 2"/>
+            <wp:cNvGraphicFramePr>
+              <a:graphicFrameLocks xmlns:a="http://schemas.openxmlformats.org/drawingml/2006/main" noChangeAspect="1"/>
+            </wp:cNvGraphicFramePr>
+            <a:graphic xmlns:a="http://schemas.openxmlformats.org/drawingml/2006/main">
+              <a:graphicData uri="http://schemas.openxmlformats.org/drawingml/2006/picture">
+                <pic:pic xmlns:pic="http://schemas.openxmlformats.org/drawingml/2006/picture">
+                  <pic:nvPicPr>
+                    <pic:cNvPr id="1" name=""/>
+                    <pic:cNvPicPr/>
+                  </pic:nvPicPr>
+                  <pic:blipFill>
+                    <a:blip r:embed="rId12"/>
+                    <a:stretch>
+                      <a:fillRect/>
+                    </a:stretch>
+                  </pic:blipFill>
+                  <pic:spPr>
+                    <a:xfrm>
+                      <a:off x="0" y="0"/>
+                      <a:ext cx="2485185" cy="1819283"/>
+                    </a:xfrm>
+                    <a:prstGeom prst="rect">
+                      <a:avLst/>
+                    </a:prstGeom>
+                  </pic:spPr>
+                </pic:pic>
+              </a:graphicData>
+            </a:graphic>
+          </wp:inline>
+        </w:drawing>
+      </w:r>
+      <w:r>
+        <w:rPr>
+          <w:rFonts w:ascii="Times New Roman" w:hAnsi="Times New Roman" w:cs="Times New Roman"/>
+          <w:color w:val="333333"/>
+          <w:sz w:val="24"/>
+          <w:szCs w:val="24"/>
+          <w:shd w:val="clear" w:color="auto" w:fill="FFFFFF"/>
+        </w:rPr>
+        <w:t xml:space="preserve"> </w:t>
+      </w:r>
     </w:p>
     <w:p>
       <w:pPr>
         <w:tabs>
-          <w:tab w:val="left" w:pos="984"/>
+          <w:tab w:val="left" w:pos="3705"/>
         </w:tabs>
-        <w:rPr>
-          <w:rFonts w:ascii="Times New Roman" w:eastAsia="Times New Roman" w:hAnsi="Times New Roman" w:cs="Times New Roman"/>
-          <w:sz w:val="24"/>
-          <w:szCs w:val="24"/>
-        </w:rPr>
-      </w:pPr>
-    </w:p>
-    <w:p>
-      <w:pPr>
-        <w:tabs>
-          <w:tab w:val="left" w:pos="3000"/>
-        </w:tabs>
-        <w:rPr>
-          <w:rFonts w:ascii="Times New Roman" w:eastAsia="Times New Roman" w:hAnsi="Times New Roman" w:cs="Times New Roman"/>
-          <w:sz w:val="24"/>
-          <w:szCs w:val="24"/>
-        </w:rPr>
-      </w:pPr>
-      <w:r>
-        <w:rPr>
-          <w:rFonts w:ascii="Times New Roman" w:eastAsia="Times New Roman" w:hAnsi="Times New Roman" w:cs="Times New Roman"/>
-          <w:sz w:val="24"/>
-          <w:szCs w:val="24"/>
-        </w:rPr>
-        <w:tab/>
-      </w:r>
-    </w:p>
-    <w:p>
-      <w:pPr>
-        <w:tabs>
-          <w:tab w:val="left" w:pos="3000"/>
-        </w:tabs>
-        <w:rPr>
-          <w:rFonts w:ascii="Times New Roman" w:eastAsia="Times New Roman" w:hAnsi="Times New Roman" w:cs="Times New Roman"/>
-          <w:sz w:val="24"/>
-          <w:szCs w:val="24"/>
+        <w:jc w:val="center"/>
+        <w:rPr>
+          <w:rFonts w:ascii="Times New Roman" w:hAnsi="Times New Roman" w:cs="Times New Roman"/>
+          <w:color w:val="333333"/>
+          <w:sz w:val="24"/>
+          <w:szCs w:val="24"/>
+          <w:shd w:val="clear" w:color="auto" w:fill="FFFFFF"/>
         </w:rPr>
         <w:sectPr>
           <w:headerReference w:type="default" r:id="rId13"/>
@@ -660,33 +1010,544 @@
       </w:pPr>
       <w:r>
         <w:rPr>
+          <w:rFonts w:ascii="Times New Roman" w:hAnsi="Times New Roman" w:cs="Times New Roman"/>
+          <w:color w:val="333333"/>
+          <w:sz w:val="24"/>
+          <w:szCs w:val="24"/>
+          <w:shd w:val="clear" w:color="auto" w:fill="FFFFFF"/>
+        </w:rPr>
+        <w:t xml:space="preserve">(Computer Network Diagrams. </w:t>
+      </w:r>
+      <w:r>
+        <w:rPr>
+          <w:rFonts w:ascii="Times New Roman" w:hAnsi="Times New Roman" w:cs="Times New Roman"/>
+          <w:color w:val="333333"/>
+          <w:sz w:val="24"/>
+          <w:szCs w:val="24"/>
+          <w:shd w:val="clear" w:color="auto" w:fill="FFFFFF"/>
+        </w:rPr>
+        <w:t>n.d.).</w:t>
+      </w:r>
+    </w:p>
+    <w:p>
+      <w:pPr>
+        <w:tabs>
+          <w:tab w:val="left" w:pos="3000"/>
+        </w:tabs>
+        <w:rPr>
+          <w:rFonts w:ascii="Times New Roman" w:eastAsia="Times New Roman" w:hAnsi="Times New Roman" w:cs="Times New Roman"/>
+          <w:sz w:val="24"/>
+          <w:szCs w:val="24"/>
+        </w:rPr>
+      </w:pPr>
+    </w:p>
+    <w:p>
+      <w:pPr>
+        <w:tabs>
+          <w:tab w:val="left" w:pos="0"/>
+        </w:tabs>
+        <w:rPr>
+          <w:rFonts w:ascii="Times New Roman" w:eastAsia="Times New Roman" w:hAnsi="Times New Roman" w:cs="Times New Roman"/>
+          <w:sz w:val="24"/>
+          <w:szCs w:val="24"/>
+        </w:rPr>
+      </w:pPr>
+      <w:r>
+        <w:rPr>
           <w:rFonts w:ascii="Times New Roman" w:eastAsia="Times New Roman" w:hAnsi="Times New Roman" w:cs="Times New Roman"/>
           <w:sz w:val="24"/>
           <w:szCs w:val="24"/>
         </w:rPr>
         <w:tab/>
       </w:r>
-    </w:p>
-    <w:p>
-      <w:pPr>
-        <w:rPr>
-          <w:rFonts w:ascii="Times New Roman" w:eastAsia="Times New Roman" w:hAnsi="Times New Roman" w:cs="Times New Roman"/>
-          <w:sz w:val="24"/>
-          <w:szCs w:val="24"/>
-        </w:rPr>
-      </w:pPr>
-      <w:r>
-        <w:rPr>
-          <w:rFonts w:ascii="Times New Roman" w:eastAsia="Times New Roman" w:hAnsi="Times New Roman" w:cs="Times New Roman"/>
-          <w:sz w:val="24"/>
-          <w:szCs w:val="24"/>
-        </w:rPr>
-        <w:lastRenderedPageBreak/>
+      <w:r>
+        <w:rPr>
+          <w:rFonts w:ascii="Times New Roman" w:eastAsia="Times New Roman" w:hAnsi="Times New Roman" w:cs="Times New Roman"/>
+          <w:sz w:val="24"/>
+          <w:szCs w:val="24"/>
+        </w:rPr>
+        <w:t xml:space="preserve">Networks will use both physical and cyber controls to maintain a system </w:t>
+      </w:r>
+      <w:r>
+        <w:rPr>
+          <w:rFonts w:ascii="Times New Roman" w:eastAsia="Times New Roman" w:hAnsi="Times New Roman" w:cs="Times New Roman"/>
+          <w:sz w:val="24"/>
+          <w:szCs w:val="24"/>
+        </w:rPr>
+        <w:t>usability vs</w:t>
+      </w:r>
+      <w:r>
+        <w:rPr>
+          <w:rFonts w:ascii="Times New Roman" w:eastAsia="Times New Roman" w:hAnsi="Times New Roman" w:cs="Times New Roman"/>
+          <w:sz w:val="24"/>
+          <w:szCs w:val="24"/>
+        </w:rPr>
+        <w:t xml:space="preserve">. cyber security prospective. </w:t>
+      </w:r>
+      <w:r>
+        <w:rPr>
+          <w:rFonts w:ascii="Times New Roman" w:eastAsia="Times New Roman" w:hAnsi="Times New Roman" w:cs="Times New Roman"/>
+          <w:sz w:val="24"/>
+          <w:szCs w:val="24"/>
+        </w:rPr>
         <w:tab/>
       </w:r>
     </w:p>
     <w:p>
       <w:pPr>
+        <w:tabs>
+          <w:tab w:val="left" w:pos="0"/>
+        </w:tabs>
+        <w:rPr>
+          <w:rFonts w:ascii="Times New Roman" w:eastAsia="Times New Roman" w:hAnsi="Times New Roman" w:cs="Times New Roman"/>
+          <w:sz w:val="24"/>
+          <w:szCs w:val="24"/>
+        </w:rPr>
+      </w:pPr>
+      <w:r>
+        <w:rPr>
+          <w:rFonts w:ascii="Times New Roman" w:eastAsia="Times New Roman" w:hAnsi="Times New Roman" w:cs="Times New Roman"/>
+          <w:sz w:val="24"/>
+          <w:szCs w:val="24"/>
+        </w:rPr>
+        <w:tab/>
+        <w:t>T</w:t>
+      </w:r>
+      <w:r>
+        <w:rPr>
+          <w:rFonts w:ascii="Times New Roman" w:eastAsia="Times New Roman" w:hAnsi="Times New Roman" w:cs="Times New Roman"/>
+          <w:sz w:val="24"/>
+          <w:szCs w:val="24"/>
+        </w:rPr>
+        <w:t>o begin physical controls are things you can</w:t>
+      </w:r>
+      <w:r>
+        <w:rPr>
+          <w:rFonts w:ascii="Times New Roman" w:eastAsia="Times New Roman" w:hAnsi="Times New Roman" w:cs="Times New Roman"/>
+          <w:sz w:val="24"/>
+          <w:szCs w:val="24"/>
+        </w:rPr>
+        <w:t xml:space="preserve"> physically see and touch </w:t>
+      </w:r>
+      <w:r>
+        <w:rPr>
+          <w:rFonts w:ascii="Times New Roman" w:eastAsia="Times New Roman" w:hAnsi="Times New Roman" w:cs="Times New Roman"/>
+          <w:sz w:val="24"/>
+          <w:szCs w:val="24"/>
+        </w:rPr>
+        <w:t>for instance ID badges</w:t>
+      </w:r>
+      <w:r>
+        <w:rPr>
+          <w:rFonts w:ascii="Times New Roman" w:eastAsia="Times New Roman" w:hAnsi="Times New Roman" w:cs="Times New Roman"/>
+          <w:sz w:val="24"/>
+          <w:szCs w:val="24"/>
+        </w:rPr>
+        <w:t xml:space="preserve">, Cameras, and </w:t>
+      </w:r>
+      <w:r>
+        <w:rPr>
+          <w:rFonts w:ascii="Times New Roman" w:eastAsia="Times New Roman" w:hAnsi="Times New Roman" w:cs="Times New Roman"/>
+          <w:sz w:val="24"/>
+          <w:szCs w:val="24"/>
+        </w:rPr>
+        <w:t>biometric readers</w:t>
+      </w:r>
+      <w:r>
+        <w:rPr>
+          <w:rFonts w:ascii="Times New Roman" w:eastAsia="Times New Roman" w:hAnsi="Times New Roman" w:cs="Times New Roman"/>
+          <w:sz w:val="24"/>
+          <w:szCs w:val="24"/>
+        </w:rPr>
+        <w:t xml:space="preserve">. When maintaining a network one must keep in mind the physical controls </w:t>
+      </w:r>
+      <w:r>
+        <w:rPr>
+          <w:rFonts w:ascii="Times New Roman" w:eastAsia="Times New Roman" w:hAnsi="Times New Roman" w:cs="Times New Roman"/>
+          <w:sz w:val="24"/>
+          <w:szCs w:val="24"/>
+        </w:rPr>
+        <w:t>to</w:t>
+      </w:r>
+      <w:r>
+        <w:rPr>
+          <w:rFonts w:ascii="Times New Roman" w:eastAsia="Times New Roman" w:hAnsi="Times New Roman" w:cs="Times New Roman"/>
+          <w:sz w:val="24"/>
+          <w:szCs w:val="24"/>
+        </w:rPr>
+        <w:t xml:space="preserve"> </w:t>
+      </w:r>
+      <w:r>
+        <w:rPr>
+          <w:rFonts w:ascii="Times New Roman" w:eastAsia="Times New Roman" w:hAnsi="Times New Roman" w:cs="Times New Roman"/>
+          <w:sz w:val="24"/>
+          <w:szCs w:val="24"/>
+        </w:rPr>
+        <w:t>maintain</w:t>
+      </w:r>
+      <w:r>
+        <w:rPr>
+          <w:rFonts w:ascii="Times New Roman" w:eastAsia="Times New Roman" w:hAnsi="Times New Roman" w:cs="Times New Roman"/>
+          <w:sz w:val="24"/>
+          <w:szCs w:val="24"/>
+        </w:rPr>
+        <w:t xml:space="preserve"> a secure network. </w:t>
+      </w:r>
+    </w:p>
+    <w:p>
+      <w:pPr>
+        <w:tabs>
+          <w:tab w:val="left" w:pos="0"/>
+        </w:tabs>
+        <w:rPr>
+          <w:rFonts w:ascii="Times New Roman" w:eastAsia="Times New Roman" w:hAnsi="Times New Roman" w:cs="Times New Roman"/>
+          <w:sz w:val="24"/>
+          <w:szCs w:val="24"/>
+        </w:rPr>
+      </w:pPr>
+      <w:r>
+        <w:rPr>
+          <w:rFonts w:ascii="Times New Roman" w:eastAsia="Times New Roman" w:hAnsi="Times New Roman" w:cs="Times New Roman"/>
+          <w:sz w:val="24"/>
+          <w:szCs w:val="24"/>
+        </w:rPr>
+        <w:tab/>
+      </w:r>
+      <w:r>
+        <w:rPr>
+          <w:rFonts w:ascii="Times New Roman" w:eastAsia="Times New Roman" w:hAnsi="Times New Roman" w:cs="Times New Roman"/>
+          <w:sz w:val="24"/>
+          <w:szCs w:val="24"/>
+        </w:rPr>
+        <w:t>Cyber Controls on your network would be specific controls within your network that cannot be physically seen or felt without the proper interface. One example would be Linux Permissions</w:t>
+      </w:r>
+      <w:r>
+        <w:rPr>
+          <w:rFonts w:ascii="Times New Roman" w:eastAsia="Times New Roman" w:hAnsi="Times New Roman" w:cs="Times New Roman"/>
+          <w:sz w:val="24"/>
+          <w:szCs w:val="24"/>
+        </w:rPr>
+        <w:t xml:space="preserve"> or using an Access Control list to add the control of a need to know </w:t>
+      </w:r>
+      <w:r>
+        <w:rPr>
+          <w:rFonts w:ascii="Times New Roman" w:eastAsia="Times New Roman" w:hAnsi="Times New Roman" w:cs="Times New Roman"/>
+          <w:sz w:val="24"/>
+          <w:szCs w:val="24"/>
+        </w:rPr>
+        <w:t>basis. These</w:t>
+      </w:r>
+      <w:r>
+        <w:rPr>
+          <w:rFonts w:ascii="Times New Roman" w:eastAsia="Times New Roman" w:hAnsi="Times New Roman" w:cs="Times New Roman"/>
+          <w:sz w:val="24"/>
+          <w:szCs w:val="24"/>
+        </w:rPr>
+        <w:t xml:space="preserve"> are </w:t>
+      </w:r>
+      <w:r>
+        <w:rPr>
+          <w:rFonts w:ascii="Times New Roman" w:eastAsia="Times New Roman" w:hAnsi="Times New Roman" w:cs="Times New Roman"/>
+          <w:sz w:val="24"/>
+          <w:szCs w:val="24"/>
+        </w:rPr>
+        <w:t>functionalities</w:t>
+      </w:r>
+      <w:r>
+        <w:rPr>
+          <w:rFonts w:ascii="Times New Roman" w:eastAsia="Times New Roman" w:hAnsi="Times New Roman" w:cs="Times New Roman"/>
+          <w:sz w:val="24"/>
+          <w:szCs w:val="24"/>
+        </w:rPr>
+        <w:t xml:space="preserve"> embedded digitally in your network that need to be implemented to help maintain security.</w:t>
+      </w:r>
+      <w:r>
+        <w:rPr>
+          <w:rFonts w:ascii="Times New Roman" w:hAnsi="Times New Roman" w:cs="Times New Roman"/>
+          <w:color w:val="333333"/>
+          <w:sz w:val="24"/>
+          <w:szCs w:val="24"/>
+          <w:shd w:val="clear" w:color="auto" w:fill="FFFFFF"/>
+        </w:rPr>
+        <w:t xml:space="preserve"> (</w:t>
+      </w:r>
+      <w:r>
+        <w:rPr>
+          <w:rFonts w:ascii="Times New Roman" w:hAnsi="Times New Roman" w:cs="Times New Roman"/>
+          <w:color w:val="333333"/>
+          <w:sz w:val="24"/>
+          <w:szCs w:val="24"/>
+          <w:shd w:val="clear" w:color="auto" w:fill="FFFFFF"/>
+        </w:rPr>
+        <w:t xml:space="preserve">What is an Access Control </w:t>
+      </w:r>
+      <w:r>
+        <w:rPr>
+          <w:rFonts w:ascii="Times New Roman" w:hAnsi="Times New Roman" w:cs="Times New Roman"/>
+          <w:color w:val="333333"/>
+          <w:sz w:val="24"/>
+          <w:szCs w:val="24"/>
+          <w:shd w:val="clear" w:color="auto" w:fill="FFFFFF"/>
+        </w:rPr>
+        <w:t xml:space="preserve">List </w:t>
+      </w:r>
+      <w:proofErr w:type="gramStart"/>
+      <w:r>
+        <w:rPr>
+          <w:rFonts w:ascii="Times New Roman" w:hAnsi="Times New Roman" w:cs="Times New Roman"/>
+          <w:color w:val="333333"/>
+          <w:sz w:val="24"/>
+          <w:szCs w:val="24"/>
+          <w:shd w:val="clear" w:color="auto" w:fill="FFFFFF"/>
+        </w:rPr>
+        <w:t>n.d</w:t>
+      </w:r>
+      <w:proofErr w:type="gramEnd"/>
+      <w:r>
+        <w:rPr>
+          <w:rFonts w:ascii="Times New Roman" w:hAnsi="Times New Roman" w:cs="Times New Roman"/>
+          <w:color w:val="333333"/>
+          <w:sz w:val="24"/>
+          <w:szCs w:val="24"/>
+          <w:shd w:val="clear" w:color="auto" w:fill="FFFFFF"/>
+        </w:rPr>
+        <w:t>)</w:t>
+      </w:r>
+    </w:p>
+    <w:p>
+      <w:pPr>
+        <w:tabs>
+          <w:tab w:val="left" w:pos="0"/>
+        </w:tabs>
+        <w:rPr>
+          <w:rFonts w:ascii="Times New Roman" w:eastAsia="Times New Roman" w:hAnsi="Times New Roman" w:cs="Times New Roman"/>
+          <w:sz w:val="24"/>
+          <w:szCs w:val="24"/>
+        </w:rPr>
+      </w:pPr>
+      <w:r>
+        <w:rPr>
+          <w:rFonts w:ascii="Times New Roman" w:eastAsia="Times New Roman" w:hAnsi="Times New Roman" w:cs="Times New Roman"/>
+          <w:sz w:val="24"/>
+          <w:szCs w:val="24"/>
+        </w:rPr>
+        <w:tab/>
+        <w:t xml:space="preserve">When </w:t>
+      </w:r>
+      <w:r>
+        <w:rPr>
+          <w:rFonts w:ascii="Times New Roman" w:eastAsia="Times New Roman" w:hAnsi="Times New Roman" w:cs="Times New Roman"/>
+          <w:sz w:val="24"/>
+          <w:szCs w:val="24"/>
+        </w:rPr>
+        <w:t>maintaining</w:t>
+      </w:r>
+      <w:r>
+        <w:rPr>
+          <w:rFonts w:ascii="Times New Roman" w:eastAsia="Times New Roman" w:hAnsi="Times New Roman" w:cs="Times New Roman"/>
+          <w:sz w:val="24"/>
+          <w:szCs w:val="24"/>
+        </w:rPr>
+        <w:t xml:space="preserve"> these physical and cybersecurity defenses it is important </w:t>
+      </w:r>
+      <w:r>
+        <w:rPr>
+          <w:rFonts w:ascii="Times New Roman" w:eastAsia="Times New Roman" w:hAnsi="Times New Roman" w:cs="Times New Roman"/>
+          <w:sz w:val="24"/>
+          <w:szCs w:val="24"/>
+        </w:rPr>
+        <w:t>to take</w:t>
+      </w:r>
+      <w:r>
+        <w:rPr>
+          <w:rFonts w:ascii="Times New Roman" w:eastAsia="Times New Roman" w:hAnsi="Times New Roman" w:cs="Times New Roman"/>
+          <w:sz w:val="24"/>
+          <w:szCs w:val="24"/>
+        </w:rPr>
+        <w:t xml:space="preserve"> into account security</w:t>
+      </w:r>
+      <w:r>
+        <w:rPr>
+          <w:rFonts w:ascii="Times New Roman" w:eastAsia="Times New Roman" w:hAnsi="Times New Roman" w:cs="Times New Roman"/>
+          <w:sz w:val="24"/>
+          <w:szCs w:val="24"/>
+        </w:rPr>
+        <w:t xml:space="preserve"> versus </w:t>
+      </w:r>
+      <w:r>
+        <w:rPr>
+          <w:rFonts w:ascii="Times New Roman" w:eastAsia="Times New Roman" w:hAnsi="Times New Roman" w:cs="Times New Roman"/>
+          <w:sz w:val="24"/>
+          <w:szCs w:val="24"/>
+        </w:rPr>
+        <w:t>usability</w:t>
+      </w:r>
+      <w:r>
+        <w:rPr>
+          <w:rFonts w:ascii="Times New Roman" w:eastAsia="Times New Roman" w:hAnsi="Times New Roman" w:cs="Times New Roman"/>
+          <w:sz w:val="24"/>
+          <w:szCs w:val="24"/>
+        </w:rPr>
+        <w:t>. Take away the usability of you network then tasks</w:t>
+      </w:r>
+      <w:r>
+        <w:rPr>
+          <w:rFonts w:ascii="Times New Roman" w:eastAsia="Times New Roman" w:hAnsi="Times New Roman" w:cs="Times New Roman"/>
+          <w:sz w:val="24"/>
+          <w:szCs w:val="24"/>
+        </w:rPr>
+        <w:t xml:space="preserve"> become cumbersome for the everyday user. This brings the</w:t>
+      </w:r>
+      <w:r>
+        <w:rPr>
+          <w:rFonts w:ascii="Times New Roman" w:eastAsia="Times New Roman" w:hAnsi="Times New Roman" w:cs="Times New Roman"/>
+          <w:sz w:val="24"/>
+          <w:szCs w:val="24"/>
+        </w:rPr>
+        <w:t xml:space="preserve"> ergonomics and</w:t>
+      </w:r>
+      <w:r>
+        <w:rPr>
+          <w:rFonts w:ascii="Times New Roman" w:eastAsia="Times New Roman" w:hAnsi="Times New Roman" w:cs="Times New Roman"/>
+          <w:sz w:val="24"/>
+          <w:szCs w:val="24"/>
+        </w:rPr>
+        <w:t xml:space="preserve"> efficiency of your </w:t>
+      </w:r>
+      <w:r>
+        <w:rPr>
+          <w:rFonts w:ascii="Times New Roman" w:eastAsia="Times New Roman" w:hAnsi="Times New Roman" w:cs="Times New Roman"/>
+          <w:sz w:val="24"/>
+          <w:szCs w:val="24"/>
+        </w:rPr>
+        <w:t>network into</w:t>
+      </w:r>
+      <w:r>
+        <w:rPr>
+          <w:rFonts w:ascii="Times New Roman" w:eastAsia="Times New Roman" w:hAnsi="Times New Roman" w:cs="Times New Roman"/>
+          <w:sz w:val="24"/>
+          <w:szCs w:val="24"/>
+        </w:rPr>
+        <w:t xml:space="preserve"> quest</w:t>
+      </w:r>
+      <w:r>
+        <w:rPr>
+          <w:rFonts w:ascii="Times New Roman" w:eastAsia="Times New Roman" w:hAnsi="Times New Roman" w:cs="Times New Roman"/>
+          <w:sz w:val="24"/>
+          <w:szCs w:val="24"/>
+        </w:rPr>
+        <w:t>ion</w:t>
+      </w:r>
+      <w:r>
+        <w:rPr>
+          <w:rFonts w:ascii="Times New Roman" w:eastAsia="Times New Roman" w:hAnsi="Times New Roman" w:cs="Times New Roman"/>
+          <w:sz w:val="24"/>
+          <w:szCs w:val="24"/>
+        </w:rPr>
+        <w:t xml:space="preserve">. Adding usability in turn typically means giving up a portion of security. Typically the more secure the harder to </w:t>
+      </w:r>
+      <w:r>
+        <w:rPr>
+          <w:rFonts w:ascii="Times New Roman" w:eastAsia="Times New Roman" w:hAnsi="Times New Roman" w:cs="Times New Roman"/>
+          <w:sz w:val="24"/>
+          <w:szCs w:val="24"/>
+        </w:rPr>
+        <w:t>use,</w:t>
+      </w:r>
+      <w:r>
+        <w:rPr>
+          <w:rFonts w:ascii="Times New Roman" w:eastAsia="Times New Roman" w:hAnsi="Times New Roman" w:cs="Times New Roman"/>
+          <w:sz w:val="24"/>
+          <w:szCs w:val="24"/>
+        </w:rPr>
+        <w:t xml:space="preserve"> and the easier to use the less secure.</w:t>
+      </w:r>
+    </w:p>
+    <w:p>
+      <w:pPr>
+        <w:tabs>
+          <w:tab w:val="left" w:pos="0"/>
+        </w:tabs>
+        <w:rPr>
+          <w:rFonts w:ascii="Times New Roman" w:eastAsia="Times New Roman" w:hAnsi="Times New Roman" w:cs="Times New Roman"/>
+          <w:sz w:val="24"/>
+          <w:szCs w:val="24"/>
+        </w:rPr>
+      </w:pPr>
+      <w:r>
+        <w:rPr>
+          <w:rFonts w:ascii="Times New Roman" w:eastAsia="Times New Roman" w:hAnsi="Times New Roman" w:cs="Times New Roman"/>
+          <w:sz w:val="24"/>
+          <w:szCs w:val="24"/>
+        </w:rPr>
+        <w:tab/>
+      </w:r>
+      <w:r>
+        <w:rPr>
+          <w:rFonts w:ascii="Times New Roman" w:eastAsia="Times New Roman" w:hAnsi="Times New Roman" w:cs="Times New Roman"/>
+          <w:sz w:val="24"/>
+          <w:szCs w:val="24"/>
+        </w:rPr>
+        <w:t xml:space="preserve">So keeping in mind </w:t>
+      </w:r>
+      <w:r>
+        <w:rPr>
+          <w:rFonts w:ascii="Times New Roman" w:eastAsia="Times New Roman" w:hAnsi="Times New Roman" w:cs="Times New Roman"/>
+          <w:sz w:val="24"/>
+          <w:szCs w:val="24"/>
+        </w:rPr>
+        <w:t>usability without</w:t>
+      </w:r>
+      <w:r>
+        <w:rPr>
+          <w:rFonts w:ascii="Times New Roman" w:eastAsia="Times New Roman" w:hAnsi="Times New Roman" w:cs="Times New Roman"/>
+          <w:sz w:val="24"/>
+          <w:szCs w:val="24"/>
+        </w:rPr>
+        <w:t xml:space="preserve"> giving up your cybersecurity is an important topic to be </w:t>
+      </w:r>
+      <w:r>
+        <w:rPr>
+          <w:rFonts w:ascii="Times New Roman" w:eastAsia="Times New Roman" w:hAnsi="Times New Roman" w:cs="Times New Roman"/>
+          <w:sz w:val="24"/>
+          <w:szCs w:val="24"/>
+        </w:rPr>
+        <w:t>discussed</w:t>
+      </w:r>
+      <w:r>
+        <w:rPr>
+          <w:rFonts w:ascii="Times New Roman" w:eastAsia="Times New Roman" w:hAnsi="Times New Roman" w:cs="Times New Roman"/>
+          <w:sz w:val="24"/>
+          <w:szCs w:val="24"/>
+        </w:rPr>
+        <w:t xml:space="preserve"> when implementing</w:t>
+      </w:r>
+      <w:r>
+        <w:rPr>
+          <w:rFonts w:ascii="Times New Roman" w:eastAsia="Times New Roman" w:hAnsi="Times New Roman" w:cs="Times New Roman"/>
+          <w:sz w:val="24"/>
+          <w:szCs w:val="24"/>
+        </w:rPr>
+        <w:t xml:space="preserve"> your network.</w:t>
+      </w:r>
+    </w:p>
+    <w:p>
+      <w:pPr>
+        <w:tabs>
+          <w:tab w:val="left" w:pos="3000"/>
+        </w:tabs>
+        <w:rPr>
+          <w:rFonts w:ascii="Times New Roman" w:eastAsia="Times New Roman" w:hAnsi="Times New Roman" w:cs="Times New Roman"/>
+          <w:sz w:val="24"/>
+          <w:szCs w:val="24"/>
+        </w:rPr>
+      </w:pPr>
+    </w:p>
+    <w:p>
+      <w:pPr>
+        <w:tabs>
+          <w:tab w:val="left" w:pos="3000"/>
+        </w:tabs>
         <w:rPr>
           <w:rFonts w:ascii="Times New Roman" w:eastAsia="Times New Roman" w:hAnsi="Times New Roman" w:cs="Times New Roman"/>
           <w:sz w:val="24"/>
@@ -700,45 +1561,83 @@
           <w:docGrid w:linePitch="360"/>
         </w:sectPr>
       </w:pPr>
-      <w:r>
-        <w:rPr>
-          <w:rFonts w:ascii="Times New Roman" w:eastAsia="Times New Roman" w:hAnsi="Times New Roman" w:cs="Times New Roman"/>
-          <w:sz w:val="24"/>
-          <w:szCs w:val="24"/>
-        </w:rPr>
+    </w:p>
+    <w:p>
+      <w:pPr>
+        <w:rPr>
+          <w:rFonts w:ascii="Times New Roman" w:eastAsia="Times New Roman" w:hAnsi="Times New Roman" w:cs="Times New Roman"/>
+          <w:sz w:val="24"/>
+          <w:szCs w:val="24"/>
+        </w:rPr>
+      </w:pPr>
+      <w:r>
+        <w:rPr>
+          <w:rFonts w:ascii="Times New Roman" w:eastAsia="Times New Roman" w:hAnsi="Times New Roman" w:cs="Times New Roman"/>
+          <w:sz w:val="24"/>
+          <w:szCs w:val="24"/>
+        </w:rPr>
+        <w:lastRenderedPageBreak/>
         <w:tab/>
-      </w:r>
-    </w:p>
-    <w:p>
-      <w:pPr>
-        <w:tabs>
-          <w:tab w:val="left" w:pos="1129"/>
-        </w:tabs>
-        <w:rPr>
-          <w:rFonts w:ascii="Times New Roman" w:eastAsia="Times New Roman" w:hAnsi="Times New Roman" w:cs="Times New Roman"/>
-          <w:sz w:val="24"/>
-          <w:szCs w:val="24"/>
-        </w:rPr>
-      </w:pPr>
-    </w:p>
-    <w:p>
-      <w:pPr>
-        <w:tabs>
-          <w:tab w:val="left" w:pos="1129"/>
-        </w:tabs>
-        <w:rPr>
-          <w:rFonts w:ascii="Times New Roman" w:eastAsia="Times New Roman" w:hAnsi="Times New Roman" w:cs="Times New Roman"/>
-          <w:sz w:val="24"/>
-          <w:szCs w:val="24"/>
-        </w:rPr>
-        <w:sectPr>
-          <w:headerReference w:type="default" r:id="rId15"/>
-          <w:pgSz w:w="12240" w:h="15840"/>
-          <w:pgMar w:top="1440" w:right="1440" w:bottom="1440" w:left="1440" w:header="720" w:footer="720" w:gutter="0"/>
-          <w:cols w:space="720"/>
-          <w:docGrid w:linePitch="360"/>
-        </w:sectPr>
-      </w:pPr>
+        <w:t>Recently, cloud-based hosting has been a big topic in the deployment of network infrastructure.  Some benefits of cloud-based hosting are the ideas of scalability, backups, and reliability.  To better understand these topics will go into detail on their hardware components and the functions.</w:t>
+      </w:r>
+      <w:r>
+        <w:rPr>
+          <w:rFonts w:ascii="Times New Roman" w:eastAsia="Times New Roman" w:hAnsi="Times New Roman" w:cs="Times New Roman"/>
+          <w:sz w:val="24"/>
+          <w:szCs w:val="24"/>
+        </w:rPr>
+        <w:tab/>
+      </w:r>
+    </w:p>
+    <w:p>
+      <w:pPr>
+        <w:rPr>
+          <w:rFonts w:ascii="Times New Roman" w:eastAsia="Times New Roman" w:hAnsi="Times New Roman" w:cs="Times New Roman"/>
+          <w:sz w:val="24"/>
+          <w:szCs w:val="24"/>
+        </w:rPr>
+      </w:pPr>
+      <w:r>
+        <w:rPr>
+          <w:rFonts w:ascii="Times New Roman" w:eastAsia="Times New Roman" w:hAnsi="Times New Roman" w:cs="Times New Roman"/>
+          <w:sz w:val="24"/>
+          <w:szCs w:val="24"/>
+        </w:rPr>
+        <w:tab/>
+        <w:t>To being all cloud services available our hosted by some type of physical device.</w:t>
+      </w:r>
+      <w:r>
+        <w:rPr>
+          <w:rFonts w:ascii="Times New Roman" w:eastAsia="Times New Roman" w:hAnsi="Times New Roman" w:cs="Times New Roman"/>
+          <w:sz w:val="24"/>
+          <w:szCs w:val="24"/>
+        </w:rPr>
+        <w:t xml:space="preserve">       </w:t>
+      </w:r>
+      <w:r>
+        <w:rPr>
+          <w:rFonts w:ascii="Times New Roman" w:eastAsia="Times New Roman" w:hAnsi="Times New Roman" w:cs="Times New Roman"/>
+          <w:sz w:val="24"/>
+          <w:szCs w:val="24"/>
+        </w:rPr>
+        <w:t xml:space="preserve">Now-a-days cloud providers are using the concept of virtualization to </w:t>
+      </w:r>
+      <w:r>
+        <w:rPr>
+          <w:rFonts w:ascii="Times New Roman" w:eastAsia="Times New Roman" w:hAnsi="Times New Roman" w:cs="Times New Roman"/>
+          <w:sz w:val="24"/>
+          <w:szCs w:val="24"/>
+        </w:rPr>
+        <w:t>run multiple</w:t>
+      </w:r>
+      <w:r>
+        <w:rPr>
+          <w:rFonts w:ascii="Times New Roman" w:eastAsia="Times New Roman" w:hAnsi="Times New Roman" w:cs="Times New Roman"/>
+          <w:sz w:val="24"/>
+          <w:szCs w:val="24"/>
+        </w:rPr>
+        <w:t xml:space="preserve"> independent virtualized services on one machine.</w:t>
+      </w:r>
       <w:r>
         <w:rPr>
           <w:rFonts w:ascii="Times New Roman" w:eastAsia="Times New Roman" w:hAnsi="Times New Roman" w:cs="Times New Roman"/>
@@ -747,38 +1646,159 @@
         </w:rPr>
         <w:t xml:space="preserve"> </w:t>
       </w:r>
-    </w:p>
-    <w:p>
-      <w:pPr>
-        <w:tabs>
-          <w:tab w:val="center" w:pos="4680"/>
-        </w:tabs>
-        <w:rPr>
-          <w:rFonts w:ascii="Times New Roman" w:hAnsi="Times New Roman" w:cs="Times New Roman"/>
+      <w:r>
+        <w:rPr>
+          <w:rFonts w:ascii="Times New Roman" w:eastAsia="Times New Roman" w:hAnsi="Times New Roman" w:cs="Times New Roman"/>
+          <w:sz w:val="24"/>
+          <w:szCs w:val="24"/>
+        </w:rPr>
+        <w:t>V</w:t>
+      </w:r>
+      <w:r>
+        <w:rPr>
+          <w:rFonts w:ascii="Times New Roman" w:eastAsia="Times New Roman" w:hAnsi="Times New Roman" w:cs="Times New Roman"/>
+          <w:sz w:val="24"/>
+          <w:szCs w:val="24"/>
+        </w:rPr>
+        <w:t>irtualization</w:t>
+      </w:r>
+      <w:r>
+        <w:rPr>
+          <w:rFonts w:ascii="Times New Roman" w:eastAsia="Times New Roman" w:hAnsi="Times New Roman" w:cs="Times New Roman"/>
+          <w:sz w:val="24"/>
+          <w:szCs w:val="24"/>
+        </w:rPr>
+        <w:t xml:space="preserve"> makes use of a hypervisor so that you can dedicate hardware to run independent virtualized environments. Essentially many computers in one. So having hardware that is </w:t>
+      </w:r>
+      <w:r>
+        <w:rPr>
+          <w:rFonts w:ascii="Times New Roman" w:eastAsia="Times New Roman" w:hAnsi="Times New Roman" w:cs="Times New Roman"/>
+          <w:sz w:val="24"/>
+          <w:szCs w:val="24"/>
+        </w:rPr>
+        <w:t>optimized for virtualization is a good idea. This allows the cloud to run multiple services at once.</w:t>
+      </w:r>
+      <w:r>
+        <w:rPr>
+          <w:rFonts w:ascii="Times New Roman" w:hAnsi="Times New Roman" w:cs="Times New Roman"/>
+          <w:color w:val="333333"/>
           <w:sz w:val="24"/>
           <w:szCs w:val="24"/>
           <w:shd w:val="clear" w:color="auto" w:fill="FFFFFF"/>
         </w:rPr>
-      </w:pPr>
-    </w:p>
-    <w:p>
-      <w:pPr>
-        <w:rPr>
-          <w:rFonts w:ascii="Times New Roman" w:hAnsi="Times New Roman" w:cs="Times New Roman"/>
-          <w:bCs/>
-          <w:sz w:val="24"/>
-          <w:szCs w:val="24"/>
-        </w:rPr>
-      </w:pPr>
+        <w:t xml:space="preserve"> (Pal, K.</w:t>
+      </w:r>
+      <w:r>
+        <w:rPr>
+          <w:rFonts w:ascii="Times New Roman" w:hAnsi="Times New Roman" w:cs="Times New Roman"/>
+          <w:color w:val="333333"/>
+          <w:sz w:val="24"/>
+          <w:szCs w:val="24"/>
+          <w:shd w:val="clear" w:color="auto" w:fill="FFFFFF"/>
+        </w:rPr>
+        <w:t>2015</w:t>
+      </w:r>
+      <w:r>
+        <w:rPr>
+          <w:rFonts w:ascii="Times New Roman" w:hAnsi="Times New Roman" w:cs="Times New Roman"/>
+          <w:color w:val="333333"/>
+          <w:sz w:val="24"/>
+          <w:szCs w:val="24"/>
+          <w:shd w:val="clear" w:color="auto" w:fill="FFFFFF"/>
+        </w:rPr>
+        <w:t>)</w:t>
+      </w:r>
+    </w:p>
+    <w:p>
+      <w:pPr>
+        <w:rPr>
+          <w:rFonts w:ascii="Times New Roman" w:eastAsia="Times New Roman" w:hAnsi="Times New Roman" w:cs="Times New Roman"/>
+          <w:sz w:val="24"/>
+          <w:szCs w:val="24"/>
+        </w:rPr>
+      </w:pPr>
+      <w:r>
+        <w:rPr>
+          <w:rFonts w:ascii="Times New Roman" w:eastAsia="Times New Roman" w:hAnsi="Times New Roman" w:cs="Times New Roman"/>
+          <w:sz w:val="24"/>
+          <w:szCs w:val="24"/>
+        </w:rPr>
+        <w:tab/>
+      </w:r>
+      <w:r>
+        <w:rPr>
+          <w:rFonts w:ascii="Times New Roman" w:eastAsia="Times New Roman" w:hAnsi="Times New Roman" w:cs="Times New Roman"/>
+          <w:sz w:val="24"/>
+          <w:szCs w:val="24"/>
+        </w:rPr>
+        <w:t>They beauty of the cloud is that you can access your services remotely as long as you have an internet connection. A good internet connection is ideal for cloud-based hosting solutions.</w:t>
+      </w:r>
+      <w:r>
+        <w:rPr>
+          <w:rFonts w:ascii="Times New Roman" w:eastAsia="Times New Roman" w:hAnsi="Times New Roman" w:cs="Times New Roman"/>
+          <w:sz w:val="24"/>
+          <w:szCs w:val="24"/>
+        </w:rPr>
+        <w:t xml:space="preserve"> From these cloud servers it is a good idea to run automated data backups along with hosting applications from a cloud provider then compared to onsite.  This </w:t>
+      </w:r>
+      <w:r>
+        <w:rPr>
+          <w:rFonts w:ascii="Times New Roman" w:eastAsia="Times New Roman" w:hAnsi="Times New Roman" w:cs="Times New Roman"/>
+          <w:sz w:val="24"/>
+          <w:szCs w:val="24"/>
+        </w:rPr>
+        <w:t>eliminates</w:t>
+      </w:r>
+      <w:r>
+        <w:rPr>
+          <w:rFonts w:ascii="Times New Roman" w:eastAsia="Times New Roman" w:hAnsi="Times New Roman" w:cs="Times New Roman"/>
+          <w:sz w:val="24"/>
+          <w:szCs w:val="24"/>
+        </w:rPr>
+        <w:t xml:space="preserve"> cost and</w:t>
+      </w:r>
+      <w:r>
+        <w:rPr>
+          <w:rFonts w:ascii="Times New Roman" w:eastAsia="Times New Roman" w:hAnsi="Times New Roman" w:cs="Times New Roman"/>
+          <w:sz w:val="24"/>
+          <w:szCs w:val="24"/>
+        </w:rPr>
+        <w:t xml:space="preserve"> resources along with improving</w:t>
+      </w:r>
+      <w:r>
+        <w:rPr>
+          <w:rFonts w:ascii="Times New Roman" w:eastAsia="Times New Roman" w:hAnsi="Times New Roman" w:cs="Times New Roman"/>
+          <w:sz w:val="24"/>
+          <w:szCs w:val="24"/>
+        </w:rPr>
+        <w:t xml:space="preserve"> </w:t>
+      </w:r>
+      <w:r>
+        <w:rPr>
+          <w:rFonts w:ascii="Times New Roman" w:eastAsia="Times New Roman" w:hAnsi="Times New Roman" w:cs="Times New Roman"/>
+          <w:sz w:val="24"/>
+          <w:szCs w:val="24"/>
+        </w:rPr>
+        <w:t>uptime</w:t>
+      </w:r>
+      <w:r>
+        <w:rPr>
+          <w:rFonts w:ascii="Times New Roman" w:eastAsia="Times New Roman" w:hAnsi="Times New Roman" w:cs="Times New Roman"/>
+          <w:sz w:val="24"/>
+          <w:szCs w:val="24"/>
+        </w:rPr>
+        <w:t xml:space="preserve"> and scalabitly as well.      </w:t>
+      </w:r>
     </w:p>
     <w:p>
       <w:pPr>
         <w:jc w:val="center"/>
         <w:rPr>
           <w:rFonts w:ascii="Times New Roman" w:hAnsi="Times New Roman" w:cs="Times New Roman"/>
-          <w:bCs/>
-          <w:sz w:val="24"/>
-          <w:szCs w:val="24"/>
+          <w:color w:val="333333"/>
+          <w:sz w:val="24"/>
+          <w:szCs w:val="24"/>
+          <w:shd w:val="clear" w:color="auto" w:fill="FFFFFF"/>
         </w:rPr>
       </w:pPr>
       <w:r>
@@ -789,10 +1809,10 @@
           <w:szCs w:val="24"/>
         </w:rPr>
         <w:drawing>
-          <wp:inline distT="0" distB="0" distL="0" distR="0">
-            <wp:extent cx="3039110" cy="532765"/>
-            <wp:effectExtent l="0" t="0" r="8890" b="635"/>
-            <wp:docPr id="1" name="Picture 1" descr="https://nsu.widencollective.com/thumbnail/fa2313e5-2fff-49bc-9b45-65dff3645c27/av/2048px/NSUFlorida-CEC-Horizontal-Blue.png?t=1534944530136&amp;s=21063a04061e67adeed61db861001108dba58906"/>
+          <wp:inline distT="0" distB="0" distL="0" distR="0" wp14:anchorId="24C7342B" wp14:editId="09291B75">
+            <wp:extent cx="2942880" cy="1943100"/>
+            <wp:effectExtent l="0" t="0" r="0" b="0"/>
+            <wp:docPr id="3" name="Picture 3"/>
             <wp:cNvGraphicFramePr>
               <a:graphicFrameLocks xmlns:a="http://schemas.openxmlformats.org/drawingml/2006/main" noChangeAspect="1"/>
             </wp:cNvGraphicFramePr>
@@ -800,13 +1820,1200 @@
               <a:graphicData uri="http://schemas.openxmlformats.org/drawingml/2006/picture">
                 <pic:pic xmlns:pic="http://schemas.openxmlformats.org/drawingml/2006/picture">
                   <pic:nvPicPr>
-                    <pic:cNvPr id="0" name="Picture 1" descr="https://nsu.widencollective.com/thumbnail/fa2313e5-2fff-49bc-9b45-65dff3645c27/av/2048px/NSUFlorida-CEC-Horizontal-Blue.png?t=1534944530136&amp;s=21063a04061e67adeed61db861001108dba58906"/>
-                    <pic:cNvPicPr>
-                      <a:picLocks noChangeAspect="1" noChangeArrowheads="1"/>
-                    </pic:cNvPicPr>
+                    <pic:cNvPr id="1" name=""/>
+                    <pic:cNvPicPr/>
                   </pic:nvPicPr>
                   <pic:blipFill>
-                    <a:blip r:embed="rId16" cstate="print">
+                    <a:blip r:embed="rId15"/>
+                    <a:stretch>
+                      <a:fillRect/>
+                    </a:stretch>
+                  </pic:blipFill>
+                  <pic:spPr>
+                    <a:xfrm>
+                      <a:off x="0" y="0"/>
+                      <a:ext cx="3031444" cy="2001576"/>
+                    </a:xfrm>
+                    <a:prstGeom prst="rect">
+                      <a:avLst/>
+                    </a:prstGeom>
+                  </pic:spPr>
+                </pic:pic>
+              </a:graphicData>
+            </a:graphic>
+          </wp:inline>
+        </w:drawing>
+      </w:r>
+    </w:p>
+    <w:p>
+      <w:pPr>
+        <w:jc w:val="center"/>
+        <w:rPr>
+          <w:rFonts w:ascii="Times New Roman" w:eastAsia="Times New Roman" w:hAnsi="Times New Roman" w:cs="Times New Roman"/>
+          <w:sz w:val="24"/>
+          <w:szCs w:val="24"/>
+        </w:rPr>
+        <w:sectPr>
+          <w:headerReference w:type="default" r:id="rId16"/>
+          <w:pgSz w:w="12240" w:h="15840"/>
+          <w:pgMar w:top="1440" w:right="1440" w:bottom="1440" w:left="1440" w:header="720" w:footer="720" w:gutter="0"/>
+          <w:cols w:space="720"/>
+          <w:docGrid w:linePitch="360"/>
+        </w:sectPr>
+      </w:pPr>
+      <w:r>
+        <w:rPr>
+          <w:rFonts w:ascii="Times New Roman" w:hAnsi="Times New Roman" w:cs="Times New Roman"/>
+          <w:color w:val="333333"/>
+          <w:sz w:val="24"/>
+          <w:szCs w:val="24"/>
+          <w:shd w:val="clear" w:color="auto" w:fill="FFFFFF"/>
+        </w:rPr>
+        <w:t xml:space="preserve">(Cloud vs Local Hosting </w:t>
+      </w:r>
+      <w:r>
+        <w:rPr>
+          <w:rFonts w:ascii="Times New Roman" w:hAnsi="Times New Roman" w:cs="Times New Roman"/>
+          <w:color w:val="333333"/>
+          <w:sz w:val="24"/>
+          <w:szCs w:val="24"/>
+          <w:shd w:val="clear" w:color="auto" w:fill="FFFFFF"/>
+        </w:rPr>
+        <w:t>n.d.).</w:t>
+      </w:r>
+    </w:p>
+    <w:p>
+      <w:pPr>
+        <w:rPr>
+          <w:rFonts w:ascii="Times New Roman" w:eastAsia="Times New Roman" w:hAnsi="Times New Roman" w:cs="Times New Roman"/>
+          <w:sz w:val="24"/>
+          <w:szCs w:val="24"/>
+        </w:rPr>
+      </w:pPr>
+    </w:p>
+    <w:p>
+      <w:pPr>
+        <w:rPr>
+          <w:rFonts w:ascii="Times New Roman" w:eastAsia="Times New Roman" w:hAnsi="Times New Roman" w:cs="Times New Roman"/>
+          <w:sz w:val="24"/>
+          <w:szCs w:val="24"/>
+        </w:rPr>
+      </w:pPr>
+      <w:r>
+        <w:rPr>
+          <w:rFonts w:ascii="Times New Roman" w:eastAsia="Times New Roman" w:hAnsi="Times New Roman" w:cs="Times New Roman"/>
+          <w:sz w:val="24"/>
+          <w:szCs w:val="24"/>
+        </w:rPr>
+        <w:tab/>
+        <w:t>When implementing security controls in your cloud-based hosting services it is good to keep in mind the cybersecurity versus system usability balance.</w:t>
+      </w:r>
+    </w:p>
+    <w:p>
+      <w:pPr>
+        <w:rPr>
+          <w:rFonts w:ascii="Times New Roman" w:eastAsia="Times New Roman" w:hAnsi="Times New Roman" w:cs="Times New Roman"/>
+          <w:sz w:val="24"/>
+          <w:szCs w:val="24"/>
+        </w:rPr>
+      </w:pPr>
+      <w:r>
+        <w:rPr>
+          <w:rFonts w:ascii="Times New Roman" w:eastAsia="Times New Roman" w:hAnsi="Times New Roman" w:cs="Times New Roman"/>
+          <w:sz w:val="24"/>
+          <w:szCs w:val="24"/>
+        </w:rPr>
+        <w:tab/>
+        <w:t>Physical controls might be access to badge readers and cameras to access network closets where the virtual cloud servers are running. You may not want someone accessing your server room but in case of emergency you want to make sure access is available. Another Physical control would be taking local backups to physical on site equipment. Although the point of the cloud is to be more data redundant with automated backups and guaranteed uptime. You still will not want to put all your eggs in one basket so the question of backing up locally as a failsafe to the cloud environment comes into question.</w:t>
+      </w:r>
+      <w:r>
+        <w:rPr>
+          <w:rFonts w:ascii="Times New Roman" w:eastAsia="Times New Roman" w:hAnsi="Times New Roman" w:cs="Times New Roman"/>
+          <w:sz w:val="24"/>
+          <w:szCs w:val="24"/>
+        </w:rPr>
+        <w:t xml:space="preserve"> (</w:t>
+      </w:r>
+      <w:proofErr w:type="spellStart"/>
+      <w:r>
+        <w:rPr>
+          <w:rFonts w:ascii="Times New Roman" w:hAnsi="Times New Roman" w:cs="Times New Roman"/>
+          <w:color w:val="333333"/>
+          <w:sz w:val="24"/>
+          <w:szCs w:val="24"/>
+          <w:shd w:val="clear" w:color="auto" w:fill="FFFFFF"/>
+        </w:rPr>
+        <w:t>SelectHub</w:t>
+      </w:r>
+      <w:proofErr w:type="spellEnd"/>
+      <w:r>
+        <w:rPr>
+          <w:rFonts w:ascii="Times New Roman" w:hAnsi="Times New Roman" w:cs="Times New Roman"/>
+          <w:color w:val="333333"/>
+          <w:sz w:val="24"/>
+          <w:szCs w:val="24"/>
+          <w:shd w:val="clear" w:color="auto" w:fill="FFFFFF"/>
+        </w:rPr>
+        <w:t xml:space="preserve">. </w:t>
+      </w:r>
+      <w:r>
+        <w:rPr>
+          <w:rFonts w:ascii="Times New Roman" w:hAnsi="Times New Roman" w:cs="Times New Roman"/>
+          <w:color w:val="333333"/>
+          <w:sz w:val="24"/>
+          <w:szCs w:val="24"/>
+          <w:shd w:val="clear" w:color="auto" w:fill="FFFFFF"/>
+        </w:rPr>
+        <w:t>n.d.).</w:t>
+      </w:r>
+    </w:p>
+    <w:p>
+      <w:pPr>
+        <w:rPr>
+          <w:rFonts w:ascii="Times New Roman" w:eastAsia="Times New Roman" w:hAnsi="Times New Roman" w:cs="Times New Roman"/>
+          <w:sz w:val="24"/>
+          <w:szCs w:val="24"/>
+        </w:rPr>
+      </w:pPr>
+      <w:r>
+        <w:rPr>
+          <w:rFonts w:ascii="Times New Roman" w:eastAsia="Times New Roman" w:hAnsi="Times New Roman" w:cs="Times New Roman"/>
+          <w:sz w:val="24"/>
+          <w:szCs w:val="24"/>
+        </w:rPr>
+        <w:tab/>
+        <w:t>When access your cloud services remotely, you want to make sure you are accessing them in a safe m</w:t>
+      </w:r>
+      <w:r>
+        <w:rPr>
+          <w:rFonts w:ascii="Times New Roman" w:eastAsia="Times New Roman" w:hAnsi="Times New Roman" w:cs="Times New Roman"/>
+          <w:sz w:val="24"/>
+          <w:szCs w:val="24"/>
+        </w:rPr>
+        <w:t>anor</w:t>
+      </w:r>
+      <w:r>
+        <w:rPr>
+          <w:rFonts w:ascii="Times New Roman" w:eastAsia="Times New Roman" w:hAnsi="Times New Roman" w:cs="Times New Roman"/>
+          <w:sz w:val="24"/>
+          <w:szCs w:val="24"/>
+        </w:rPr>
+        <w:t xml:space="preserve">.  One Cyber controls that come into place is the establishment of a VPN to access your cloud. Another important role is not just encrypting your traffic to and from </w:t>
+      </w:r>
+      <w:r>
+        <w:rPr>
+          <w:rFonts w:ascii="Times New Roman" w:eastAsia="Times New Roman" w:hAnsi="Times New Roman" w:cs="Times New Roman"/>
+          <w:sz w:val="24"/>
+          <w:szCs w:val="24"/>
+        </w:rPr>
+        <w:t>you</w:t>
+      </w:r>
+      <w:r>
+        <w:rPr>
+          <w:rFonts w:ascii="Times New Roman" w:eastAsia="Times New Roman" w:hAnsi="Times New Roman" w:cs="Times New Roman"/>
+          <w:sz w:val="24"/>
+          <w:szCs w:val="24"/>
+        </w:rPr>
+        <w:t>r cloud</w:t>
+      </w:r>
+      <w:r>
+        <w:rPr>
+          <w:rFonts w:ascii="Times New Roman" w:eastAsia="Times New Roman" w:hAnsi="Times New Roman" w:cs="Times New Roman"/>
+          <w:sz w:val="24"/>
+          <w:szCs w:val="24"/>
+        </w:rPr>
+        <w:t xml:space="preserve"> but also encrypting the data on your cloud itself. That was in case of a breach an attacker must also decrypt the information in order for the attack to be successful. </w:t>
+      </w:r>
+      <w:r>
+        <w:rPr>
+          <w:rFonts w:ascii="Times New Roman" w:eastAsia="Times New Roman" w:hAnsi="Times New Roman" w:cs="Times New Roman"/>
+          <w:sz w:val="24"/>
+          <w:szCs w:val="24"/>
+        </w:rPr>
+        <w:t xml:space="preserve">Multi-factor authentication is another cyber control that would safe guard your system. That way obtaining a password is not enough but having something you physically have or physically are will add another level of security. </w:t>
+      </w:r>
+      <w:r>
+        <w:rPr>
+          <w:rFonts w:ascii="Times New Roman" w:eastAsia="Times New Roman" w:hAnsi="Times New Roman" w:cs="Times New Roman"/>
+          <w:sz w:val="24"/>
+          <w:szCs w:val="24"/>
+        </w:rPr>
+        <w:t xml:space="preserve"> (</w:t>
+      </w:r>
+      <w:r>
+        <w:rPr>
+          <w:rFonts w:ascii="Times New Roman" w:hAnsi="Times New Roman" w:cs="Times New Roman"/>
+          <w:color w:val="333333"/>
+          <w:sz w:val="24"/>
+          <w:szCs w:val="24"/>
+          <w:shd w:val="clear" w:color="auto" w:fill="FFFFFF"/>
+        </w:rPr>
+        <w:t xml:space="preserve">Using </w:t>
+      </w:r>
+      <w:proofErr w:type="gramStart"/>
+      <w:r>
+        <w:rPr>
+          <w:rFonts w:ascii="Times New Roman" w:hAnsi="Times New Roman" w:cs="Times New Roman"/>
+          <w:color w:val="333333"/>
+          <w:sz w:val="24"/>
+          <w:szCs w:val="24"/>
+          <w:shd w:val="clear" w:color="auto" w:fill="FFFFFF"/>
+        </w:rPr>
+        <w:t>Th</w:t>
+      </w:r>
+      <w:r>
+        <w:rPr>
+          <w:rFonts w:ascii="Times New Roman" w:hAnsi="Times New Roman" w:cs="Times New Roman"/>
+          <w:color w:val="333333"/>
+          <w:sz w:val="24"/>
+          <w:szCs w:val="24"/>
+          <w:shd w:val="clear" w:color="auto" w:fill="FFFFFF"/>
+        </w:rPr>
+        <w:t>e</w:t>
+      </w:r>
+      <w:proofErr w:type="gramEnd"/>
+      <w:r>
+        <w:rPr>
+          <w:rFonts w:ascii="Times New Roman" w:hAnsi="Times New Roman" w:cs="Times New Roman"/>
+          <w:color w:val="333333"/>
+          <w:sz w:val="24"/>
+          <w:szCs w:val="24"/>
+          <w:shd w:val="clear" w:color="auto" w:fill="FFFFFF"/>
+        </w:rPr>
+        <w:t xml:space="preserve"> Cloud Securely 2016</w:t>
+      </w:r>
+      <w:r>
+        <w:rPr>
+          <w:rFonts w:ascii="Times New Roman" w:hAnsi="Times New Roman" w:cs="Times New Roman"/>
+          <w:color w:val="333333"/>
+          <w:sz w:val="24"/>
+          <w:szCs w:val="24"/>
+          <w:shd w:val="clear" w:color="auto" w:fill="FFFFFF"/>
+        </w:rPr>
+        <w:t>).</w:t>
+      </w:r>
+    </w:p>
+    <w:p>
+      <w:pPr>
+        <w:rPr>
+          <w:rFonts w:ascii="Times New Roman" w:eastAsia="Times New Roman" w:hAnsi="Times New Roman" w:cs="Times New Roman"/>
+          <w:sz w:val="24"/>
+          <w:szCs w:val="24"/>
+        </w:rPr>
+      </w:pPr>
+      <w:r>
+        <w:rPr>
+          <w:rFonts w:ascii="Times New Roman" w:eastAsia="Times New Roman" w:hAnsi="Times New Roman" w:cs="Times New Roman"/>
+          <w:sz w:val="24"/>
+          <w:szCs w:val="24"/>
+        </w:rPr>
+        <w:tab/>
+        <w:t>Of course all this should be taken into account when making you system secure while still maintain a strong security position.</w:t>
+      </w:r>
+    </w:p>
+    <w:p>
+      <w:pPr>
+        <w:tabs>
+          <w:tab w:val="center" w:pos="4680"/>
+        </w:tabs>
+        <w:rPr>
+          <w:rFonts w:ascii="Times New Roman" w:eastAsia="Times New Roman" w:hAnsi="Times New Roman" w:cs="Times New Roman"/>
+          <w:sz w:val="24"/>
+          <w:szCs w:val="24"/>
+        </w:rPr>
+        <w:sectPr>
+          <w:headerReference w:type="default" r:id="rId17"/>
+          <w:pgSz w:w="12240" w:h="15840"/>
+          <w:pgMar w:top="1440" w:right="1440" w:bottom="1440" w:left="1440" w:header="720" w:footer="720" w:gutter="0"/>
+          <w:cols w:space="720"/>
+          <w:docGrid w:linePitch="360"/>
+        </w:sectPr>
+      </w:pPr>
+      <w:r>
+        <w:rPr>
+          <w:rFonts w:ascii="Times New Roman" w:eastAsia="Times New Roman" w:hAnsi="Times New Roman" w:cs="Times New Roman"/>
+          <w:sz w:val="24"/>
+          <w:szCs w:val="24"/>
+        </w:rPr>
+        <w:tab/>
+      </w:r>
+    </w:p>
+    <w:p>
+      <w:pPr>
+        <w:tabs>
+          <w:tab w:val="left" w:pos="1129"/>
+        </w:tabs>
+        <w:rPr>
+          <w:rFonts w:ascii="Times New Roman" w:eastAsia="Times New Roman" w:hAnsi="Times New Roman" w:cs="Times New Roman"/>
+          <w:sz w:val="24"/>
+          <w:szCs w:val="24"/>
+        </w:rPr>
+      </w:pPr>
+      <w:r>
+        <w:rPr>
+          <w:rFonts w:ascii="Times New Roman" w:eastAsia="Times New Roman" w:hAnsi="Times New Roman" w:cs="Times New Roman"/>
+          <w:sz w:val="24"/>
+          <w:szCs w:val="24"/>
+        </w:rPr>
+        <w:lastRenderedPageBreak/>
+        <w:tab/>
+      </w:r>
+      <w:r>
+        <w:rPr>
+          <w:rFonts w:ascii="Times New Roman" w:eastAsia="Times New Roman" w:hAnsi="Times New Roman" w:cs="Times New Roman"/>
+          <w:sz w:val="24"/>
+          <w:szCs w:val="24"/>
+        </w:rPr>
+        <w:t>From this we have gather information about the network equipment and security of your typical office to the components that make up a cloud-based hosting service with the security aspects as well.</w:t>
+      </w:r>
+    </w:p>
+    <w:p>
+      <w:pPr>
+        <w:tabs>
+          <w:tab w:val="left" w:pos="1129"/>
+        </w:tabs>
+        <w:rPr>
+          <w:rFonts w:ascii="Times New Roman" w:eastAsia="Times New Roman" w:hAnsi="Times New Roman" w:cs="Times New Roman"/>
+          <w:sz w:val="24"/>
+          <w:szCs w:val="24"/>
+        </w:rPr>
+      </w:pPr>
+      <w:r>
+        <w:rPr>
+          <w:rFonts w:ascii="Times New Roman" w:eastAsia="Times New Roman" w:hAnsi="Times New Roman" w:cs="Times New Roman"/>
+          <w:sz w:val="24"/>
+          <w:szCs w:val="24"/>
+        </w:rPr>
+        <w:tab/>
+        <w:t xml:space="preserve">In a typical office we will have networking equipment like a switch, router, firewall, </w:t>
+      </w:r>
+      <w:r>
+        <w:rPr>
+          <w:rFonts w:ascii="Times New Roman" w:eastAsia="Times New Roman" w:hAnsi="Times New Roman" w:cs="Times New Roman"/>
+          <w:sz w:val="24"/>
+          <w:szCs w:val="24"/>
+        </w:rPr>
+        <w:t>and modem</w:t>
+      </w:r>
+      <w:r>
+        <w:rPr>
+          <w:rFonts w:ascii="Times New Roman" w:eastAsia="Times New Roman" w:hAnsi="Times New Roman" w:cs="Times New Roman"/>
+          <w:sz w:val="24"/>
+          <w:szCs w:val="24"/>
+        </w:rPr>
+        <w:t>.</w:t>
+      </w:r>
+      <w:r>
+        <w:rPr>
+          <w:rFonts w:ascii="Times New Roman" w:eastAsia="Times New Roman" w:hAnsi="Times New Roman" w:cs="Times New Roman"/>
+          <w:sz w:val="24"/>
+          <w:szCs w:val="24"/>
+        </w:rPr>
+        <w:t xml:space="preserve"> </w:t>
+      </w:r>
+      <w:r>
+        <w:rPr>
+          <w:rFonts w:ascii="Times New Roman" w:eastAsia="Times New Roman" w:hAnsi="Times New Roman" w:cs="Times New Roman"/>
+          <w:sz w:val="24"/>
+          <w:szCs w:val="24"/>
+        </w:rPr>
+        <w:t>(</w:t>
+      </w:r>
+      <w:r>
+        <w:rPr>
+          <w:rFonts w:ascii="Times New Roman" w:eastAsia="Times New Roman" w:hAnsi="Times New Roman" w:cs="Times New Roman"/>
+          <w:color w:val="333333"/>
+          <w:sz w:val="24"/>
+          <w:szCs w:val="24"/>
+        </w:rPr>
+        <w:t>10 Types of Technology Office Equipment That All Small Businesses Should Have in 2019, 2019).</w:t>
+      </w:r>
+      <w:r>
+        <w:rPr>
+          <w:rFonts w:ascii="Times New Roman" w:eastAsia="Times New Roman" w:hAnsi="Times New Roman" w:cs="Times New Roman"/>
+          <w:sz w:val="24"/>
+          <w:szCs w:val="24"/>
+        </w:rPr>
+        <w:t xml:space="preserve"> While imp</w:t>
+      </w:r>
+      <w:r>
+        <w:rPr>
+          <w:rFonts w:ascii="Times New Roman" w:eastAsia="Times New Roman" w:hAnsi="Times New Roman" w:cs="Times New Roman"/>
+          <w:sz w:val="24"/>
+          <w:szCs w:val="24"/>
+        </w:rPr>
+        <w:t>l</w:t>
+      </w:r>
+      <w:r>
+        <w:rPr>
+          <w:rFonts w:ascii="Times New Roman" w:eastAsia="Times New Roman" w:hAnsi="Times New Roman" w:cs="Times New Roman"/>
+          <w:sz w:val="24"/>
+          <w:szCs w:val="24"/>
+        </w:rPr>
+        <w:t>e</w:t>
+      </w:r>
+      <w:r>
+        <w:rPr>
+          <w:rFonts w:ascii="Times New Roman" w:eastAsia="Times New Roman" w:hAnsi="Times New Roman" w:cs="Times New Roman"/>
+          <w:sz w:val="24"/>
+          <w:szCs w:val="24"/>
+        </w:rPr>
+        <w:t>ment</w:t>
+      </w:r>
+      <w:r>
+        <w:rPr>
+          <w:rFonts w:ascii="Times New Roman" w:eastAsia="Times New Roman" w:hAnsi="Times New Roman" w:cs="Times New Roman"/>
+          <w:sz w:val="24"/>
+          <w:szCs w:val="24"/>
+        </w:rPr>
+        <w:t xml:space="preserve">ing physical </w:t>
+      </w:r>
+      <w:r>
+        <w:rPr>
+          <w:rFonts w:ascii="Times New Roman" w:eastAsia="Times New Roman" w:hAnsi="Times New Roman" w:cs="Times New Roman"/>
+          <w:sz w:val="24"/>
+          <w:szCs w:val="24"/>
+        </w:rPr>
+        <w:t>controls</w:t>
+      </w:r>
+      <w:r>
+        <w:rPr>
+          <w:rFonts w:ascii="Times New Roman" w:eastAsia="Times New Roman" w:hAnsi="Times New Roman" w:cs="Times New Roman"/>
+          <w:sz w:val="24"/>
+          <w:szCs w:val="24"/>
+        </w:rPr>
+        <w:t xml:space="preserve"> like mantraps</w:t>
+      </w:r>
+      <w:r>
+        <w:rPr>
+          <w:rFonts w:ascii="Times New Roman" w:eastAsia="Times New Roman" w:hAnsi="Times New Roman" w:cs="Times New Roman"/>
+          <w:sz w:val="24"/>
+          <w:szCs w:val="24"/>
+        </w:rPr>
+        <w:t xml:space="preserve"> and security cameras we can also</w:t>
+      </w:r>
+      <w:r>
+        <w:rPr>
+          <w:rFonts w:ascii="Times New Roman" w:eastAsia="Times New Roman" w:hAnsi="Times New Roman" w:cs="Times New Roman"/>
+          <w:sz w:val="24"/>
+          <w:szCs w:val="24"/>
+        </w:rPr>
+        <w:t xml:space="preserve"> </w:t>
+      </w:r>
+      <w:r>
+        <w:rPr>
+          <w:rFonts w:ascii="Times New Roman" w:eastAsia="Times New Roman" w:hAnsi="Times New Roman" w:cs="Times New Roman"/>
+          <w:sz w:val="24"/>
+          <w:szCs w:val="24"/>
+        </w:rPr>
+        <w:t>implement</w:t>
+      </w:r>
+      <w:r>
+        <w:rPr>
+          <w:rFonts w:ascii="Times New Roman" w:eastAsia="Times New Roman" w:hAnsi="Times New Roman" w:cs="Times New Roman"/>
+          <w:sz w:val="24"/>
+          <w:szCs w:val="24"/>
+        </w:rPr>
+        <w:t xml:space="preserve"> cyber controls likes SSL encryption or VLAN’s to separate networks.</w:t>
+      </w:r>
+    </w:p>
+    <w:p>
+      <w:pPr>
+        <w:tabs>
+          <w:tab w:val="left" w:pos="1129"/>
+        </w:tabs>
+        <w:rPr>
+          <w:rFonts w:ascii="Times New Roman" w:eastAsia="Times New Roman" w:hAnsi="Times New Roman" w:cs="Times New Roman"/>
+          <w:sz w:val="24"/>
+          <w:szCs w:val="24"/>
+        </w:rPr>
+      </w:pPr>
+      <w:r>
+        <w:rPr>
+          <w:rFonts w:ascii="Times New Roman" w:eastAsia="Times New Roman" w:hAnsi="Times New Roman" w:cs="Times New Roman"/>
+          <w:sz w:val="24"/>
+          <w:szCs w:val="24"/>
+        </w:rPr>
+        <w:tab/>
+        <w:t>In a clo</w:t>
+      </w:r>
+      <w:r>
+        <w:rPr>
+          <w:rFonts w:ascii="Times New Roman" w:eastAsia="Times New Roman" w:hAnsi="Times New Roman" w:cs="Times New Roman"/>
+          <w:sz w:val="24"/>
+          <w:szCs w:val="24"/>
+        </w:rPr>
+        <w:t>ud-based hosting service we can set physical controls such as ID badges for entry and a Faraday cage to block the magnetics of the cloud servers. Cyber controls would be encrypting the data in the cloud and also encrypting traffic to and from the cloud servers.</w:t>
+      </w:r>
+      <w:r>
+        <w:rPr>
+          <w:rFonts w:ascii="Times New Roman" w:eastAsia="Times New Roman" w:hAnsi="Times New Roman" w:cs="Times New Roman"/>
+          <w:sz w:val="24"/>
+          <w:szCs w:val="24"/>
+        </w:rPr>
+        <w:t xml:space="preserve"> </w:t>
+      </w:r>
+      <w:r>
+        <w:rPr>
+          <w:rFonts w:ascii="Times New Roman" w:eastAsia="Times New Roman" w:hAnsi="Times New Roman" w:cs="Times New Roman"/>
+          <w:sz w:val="24"/>
+          <w:szCs w:val="24"/>
+        </w:rPr>
+        <w:t>(</w:t>
+      </w:r>
+      <w:r>
+        <w:rPr>
+          <w:rFonts w:ascii="Times New Roman" w:hAnsi="Times New Roman" w:cs="Times New Roman"/>
+          <w:color w:val="333333"/>
+          <w:sz w:val="24"/>
+          <w:szCs w:val="24"/>
+          <w:shd w:val="clear" w:color="auto" w:fill="FFFFFF"/>
+        </w:rPr>
+        <w:t xml:space="preserve">Using </w:t>
+      </w:r>
+      <w:proofErr w:type="gramStart"/>
+      <w:r>
+        <w:rPr>
+          <w:rFonts w:ascii="Times New Roman" w:hAnsi="Times New Roman" w:cs="Times New Roman"/>
+          <w:color w:val="333333"/>
+          <w:sz w:val="24"/>
+          <w:szCs w:val="24"/>
+          <w:shd w:val="clear" w:color="auto" w:fill="FFFFFF"/>
+        </w:rPr>
+        <w:t>The</w:t>
+      </w:r>
+      <w:proofErr w:type="gramEnd"/>
+      <w:r>
+        <w:rPr>
+          <w:rFonts w:ascii="Times New Roman" w:hAnsi="Times New Roman" w:cs="Times New Roman"/>
+          <w:color w:val="333333"/>
+          <w:sz w:val="24"/>
+          <w:szCs w:val="24"/>
+          <w:shd w:val="clear" w:color="auto" w:fill="FFFFFF"/>
+        </w:rPr>
+        <w:t xml:space="preserve"> Cloud Securely 2016).</w:t>
+      </w:r>
+    </w:p>
+    <w:p>
+      <w:pPr>
+        <w:tabs>
+          <w:tab w:val="left" w:pos="1129"/>
+        </w:tabs>
+        <w:rPr>
+          <w:rFonts w:ascii="Times New Roman" w:eastAsia="Times New Roman" w:hAnsi="Times New Roman" w:cs="Times New Roman"/>
+          <w:sz w:val="24"/>
+          <w:szCs w:val="24"/>
+        </w:rPr>
+      </w:pPr>
+      <w:r>
+        <w:rPr>
+          <w:rFonts w:ascii="Times New Roman" w:eastAsia="Times New Roman" w:hAnsi="Times New Roman" w:cs="Times New Roman"/>
+          <w:sz w:val="24"/>
+          <w:szCs w:val="24"/>
+        </w:rPr>
+        <w:tab/>
+        <w:t>Networks have a lot of moving parts whether local or hosted in the cloud and it is importan</w:t>
+      </w:r>
+      <w:r>
+        <w:rPr>
+          <w:rFonts w:ascii="Times New Roman" w:eastAsia="Times New Roman" w:hAnsi="Times New Roman" w:cs="Times New Roman"/>
+          <w:sz w:val="24"/>
+          <w:szCs w:val="24"/>
+        </w:rPr>
+        <w:t>t to keep in mind the physical and</w:t>
+      </w:r>
+      <w:r>
+        <w:rPr>
+          <w:rFonts w:ascii="Times New Roman" w:eastAsia="Times New Roman" w:hAnsi="Times New Roman" w:cs="Times New Roman"/>
+          <w:sz w:val="24"/>
+          <w:szCs w:val="24"/>
+        </w:rPr>
+        <w:t xml:space="preserve"> cyber controls</w:t>
+      </w:r>
+      <w:r>
+        <w:rPr>
+          <w:rFonts w:ascii="Times New Roman" w:eastAsia="Times New Roman" w:hAnsi="Times New Roman" w:cs="Times New Roman"/>
+          <w:sz w:val="24"/>
+          <w:szCs w:val="24"/>
+        </w:rPr>
+        <w:t>, while keeping in mind</w:t>
+      </w:r>
+      <w:r>
+        <w:rPr>
+          <w:rFonts w:ascii="Times New Roman" w:eastAsia="Times New Roman" w:hAnsi="Times New Roman" w:cs="Times New Roman"/>
+          <w:sz w:val="24"/>
+          <w:szCs w:val="24"/>
+        </w:rPr>
+        <w:t xml:space="preserve"> how they affect the security vs system usability aspect of your environm</w:t>
+      </w:r>
+      <w:bookmarkStart w:id="0" w:name="_GoBack"/>
+      <w:bookmarkEnd w:id="0"/>
+      <w:r>
+        <w:rPr>
+          <w:rFonts w:ascii="Times New Roman" w:eastAsia="Times New Roman" w:hAnsi="Times New Roman" w:cs="Times New Roman"/>
+          <w:sz w:val="24"/>
+          <w:szCs w:val="24"/>
+        </w:rPr>
+        <w:t xml:space="preserve">ent. </w:t>
+      </w:r>
+    </w:p>
+    <w:p>
+      <w:pPr>
+        <w:tabs>
+          <w:tab w:val="left" w:pos="2040"/>
+        </w:tabs>
+        <w:rPr>
+          <w:rFonts w:ascii="Times New Roman" w:eastAsia="Times New Roman" w:hAnsi="Times New Roman" w:cs="Times New Roman"/>
+          <w:sz w:val="24"/>
+          <w:szCs w:val="24"/>
+        </w:rPr>
+      </w:pPr>
+      <w:r>
+        <w:rPr>
+          <w:rFonts w:ascii="Times New Roman" w:eastAsia="Times New Roman" w:hAnsi="Times New Roman" w:cs="Times New Roman"/>
+          <w:sz w:val="24"/>
+          <w:szCs w:val="24"/>
+        </w:rPr>
+        <w:tab/>
+      </w:r>
+    </w:p>
+    <w:p>
+      <w:pPr>
+        <w:tabs>
+          <w:tab w:val="left" w:pos="1129"/>
+        </w:tabs>
+        <w:rPr>
+          <w:rFonts w:ascii="Times New Roman" w:eastAsia="Times New Roman" w:hAnsi="Times New Roman" w:cs="Times New Roman"/>
+          <w:sz w:val="24"/>
+          <w:szCs w:val="24"/>
+        </w:rPr>
+      </w:pPr>
+    </w:p>
+    <w:p>
+      <w:pPr>
+        <w:tabs>
+          <w:tab w:val="left" w:pos="1129"/>
+        </w:tabs>
+        <w:rPr>
+          <w:rFonts w:ascii="Times New Roman" w:eastAsia="Times New Roman" w:hAnsi="Times New Roman" w:cs="Times New Roman"/>
+          <w:sz w:val="24"/>
+          <w:szCs w:val="24"/>
+        </w:rPr>
+      </w:pPr>
+    </w:p>
+    <w:p>
+      <w:pPr>
+        <w:tabs>
+          <w:tab w:val="left" w:pos="1129"/>
+        </w:tabs>
+        <w:rPr>
+          <w:rFonts w:ascii="Times New Roman" w:eastAsia="Times New Roman" w:hAnsi="Times New Roman" w:cs="Times New Roman"/>
+          <w:sz w:val="24"/>
+          <w:szCs w:val="24"/>
+        </w:rPr>
+      </w:pPr>
+    </w:p>
+    <w:p>
+      <w:pPr>
+        <w:tabs>
+          <w:tab w:val="left" w:pos="1129"/>
+        </w:tabs>
+        <w:rPr>
+          <w:rFonts w:ascii="Times New Roman" w:eastAsia="Times New Roman" w:hAnsi="Times New Roman" w:cs="Times New Roman"/>
+          <w:sz w:val="24"/>
+          <w:szCs w:val="24"/>
+        </w:rPr>
+      </w:pPr>
+    </w:p>
+    <w:p>
+      <w:pPr>
+        <w:tabs>
+          <w:tab w:val="left" w:pos="1129"/>
+        </w:tabs>
+        <w:rPr>
+          <w:rFonts w:ascii="Times New Roman" w:eastAsia="Times New Roman" w:hAnsi="Times New Roman" w:cs="Times New Roman"/>
+          <w:sz w:val="24"/>
+          <w:szCs w:val="24"/>
+        </w:rPr>
+      </w:pPr>
+    </w:p>
+    <w:p>
+      <w:pPr>
+        <w:tabs>
+          <w:tab w:val="left" w:pos="1129"/>
+        </w:tabs>
+        <w:rPr>
+          <w:rFonts w:ascii="Times New Roman" w:eastAsia="Times New Roman" w:hAnsi="Times New Roman" w:cs="Times New Roman"/>
+          <w:sz w:val="24"/>
+          <w:szCs w:val="24"/>
+        </w:rPr>
+      </w:pPr>
+    </w:p>
+    <w:p>
+      <w:pPr>
+        <w:tabs>
+          <w:tab w:val="left" w:pos="1129"/>
+        </w:tabs>
+        <w:rPr>
+          <w:rFonts w:ascii="Times New Roman" w:eastAsia="Times New Roman" w:hAnsi="Times New Roman" w:cs="Times New Roman"/>
+          <w:sz w:val="24"/>
+          <w:szCs w:val="24"/>
+        </w:rPr>
+        <w:sectPr>
+          <w:headerReference w:type="default" r:id="rId18"/>
+          <w:pgSz w:w="12240" w:h="15840"/>
+          <w:pgMar w:top="1440" w:right="1440" w:bottom="1440" w:left="1440" w:header="720" w:footer="720" w:gutter="0"/>
+          <w:cols w:space="720"/>
+          <w:docGrid w:linePitch="360"/>
+        </w:sectPr>
+      </w:pPr>
+    </w:p>
+    <w:p>
+      <w:pPr>
+        <w:rPr>
+          <w:rFonts w:ascii="Times New Roman" w:eastAsia="Times New Roman" w:hAnsi="Times New Roman" w:cs="Times New Roman"/>
+          <w:color w:val="333333"/>
+          <w:sz w:val="24"/>
+          <w:szCs w:val="24"/>
+        </w:rPr>
+      </w:pPr>
+      <w:r>
+        <w:rPr>
+          <w:rFonts w:ascii="Times New Roman" w:eastAsia="Times New Roman" w:hAnsi="Times New Roman" w:cs="Times New Roman"/>
+          <w:color w:val="333333"/>
+          <w:sz w:val="24"/>
+          <w:szCs w:val="24"/>
+        </w:rPr>
+        <w:lastRenderedPageBreak/>
+        <w:t xml:space="preserve">10 Types of Technology Office Equipment That All Small Businesses Should Have in 2019. (2019, February 09). Retrieved from </w:t>
+      </w:r>
+      <w:hyperlink r:id="rId19" w:history="1">
+        <w:r>
+          <w:rPr>
+            <w:rStyle w:val="Hyperlink"/>
+            <w:rFonts w:ascii="Times New Roman" w:eastAsia="Times New Roman" w:hAnsi="Times New Roman" w:cs="Times New Roman"/>
+            <w:sz w:val="24"/>
+            <w:szCs w:val="24"/>
+          </w:rPr>
+          <w:t>https://fortistelecom.net/it-support/office-equipment-list-small-businesses</w:t>
+        </w:r>
+      </w:hyperlink>
+    </w:p>
+    <w:p>
+      <w:pPr>
+        <w:tabs>
+          <w:tab w:val="left" w:pos="1129"/>
+        </w:tabs>
+        <w:rPr>
+          <w:rFonts w:ascii="Times New Roman" w:hAnsi="Times New Roman" w:cs="Times New Roman"/>
+          <w:color w:val="333333"/>
+          <w:sz w:val="24"/>
+          <w:szCs w:val="24"/>
+          <w:shd w:val="clear" w:color="auto" w:fill="FFFFFF"/>
+        </w:rPr>
+      </w:pPr>
+      <w:r>
+        <w:rPr>
+          <w:rFonts w:ascii="Times New Roman" w:hAnsi="Times New Roman" w:cs="Times New Roman"/>
+          <w:color w:val="333333"/>
+          <w:sz w:val="24"/>
+          <w:szCs w:val="24"/>
+          <w:shd w:val="clear" w:color="auto" w:fill="FFFFFF"/>
+        </w:rPr>
+        <w:t xml:space="preserve">Bauer, J. (n.d.). What Does a Firewall </w:t>
+      </w:r>
+      <w:proofErr w:type="gramStart"/>
+      <w:r>
+        <w:rPr>
+          <w:rFonts w:ascii="Times New Roman" w:hAnsi="Times New Roman" w:cs="Times New Roman"/>
+          <w:color w:val="333333"/>
+          <w:sz w:val="24"/>
+          <w:szCs w:val="24"/>
+          <w:shd w:val="clear" w:color="auto" w:fill="FFFFFF"/>
+        </w:rPr>
+        <w:t>Do.</w:t>
+      </w:r>
+      <w:proofErr w:type="gramEnd"/>
+      <w:r>
+        <w:rPr>
+          <w:rFonts w:ascii="Times New Roman" w:hAnsi="Times New Roman" w:cs="Times New Roman"/>
+          <w:color w:val="333333"/>
+          <w:sz w:val="24"/>
+          <w:szCs w:val="24"/>
+          <w:shd w:val="clear" w:color="auto" w:fill="FFFFFF"/>
+        </w:rPr>
+        <w:t xml:space="preserve"> Retrieved June 5, 2019, from </w:t>
+      </w:r>
+      <w:hyperlink r:id="rId20" w:history="1">
+        <w:r>
+          <w:rPr>
+            <w:rStyle w:val="Hyperlink"/>
+            <w:rFonts w:ascii="Times New Roman" w:hAnsi="Times New Roman" w:cs="Times New Roman"/>
+            <w:sz w:val="24"/>
+            <w:szCs w:val="24"/>
+            <w:shd w:val="clear" w:color="auto" w:fill="FFFFFF"/>
+          </w:rPr>
+          <w:t>https://firewalling.com/what-does-a-firewall-do</w:t>
+        </w:r>
+      </w:hyperlink>
+    </w:p>
+    <w:p>
+      <w:pPr>
+        <w:tabs>
+          <w:tab w:val="left" w:pos="1129"/>
+        </w:tabs>
+        <w:rPr>
+          <w:rFonts w:ascii="Times New Roman" w:hAnsi="Times New Roman" w:cs="Times New Roman"/>
+          <w:color w:val="333333"/>
+          <w:sz w:val="24"/>
+          <w:szCs w:val="24"/>
+          <w:shd w:val="clear" w:color="auto" w:fill="FFFFFF"/>
+        </w:rPr>
+      </w:pPr>
+      <w:r>
+        <w:rPr>
+          <w:rFonts w:ascii="Times New Roman" w:hAnsi="Times New Roman" w:cs="Times New Roman"/>
+          <w:color w:val="333333"/>
+          <w:sz w:val="24"/>
+          <w:szCs w:val="24"/>
+          <w:shd w:val="clear" w:color="auto" w:fill="FFFFFF"/>
+        </w:rPr>
+        <w:t xml:space="preserve">Computer Network Diagrams. (n.d.). Retrieved June 9, 2019, from </w:t>
+      </w:r>
+      <w:hyperlink r:id="rId21" w:history="1">
+        <w:r>
+          <w:rPr>
+            <w:rStyle w:val="Hyperlink"/>
+            <w:rFonts w:ascii="Times New Roman" w:hAnsi="Times New Roman" w:cs="Times New Roman"/>
+            <w:sz w:val="24"/>
+            <w:szCs w:val="24"/>
+            <w:shd w:val="clear" w:color="auto" w:fill="FFFFFF"/>
+          </w:rPr>
+          <w:t>https://www.conceptdraw.com/samples/network-diagram</w:t>
+        </w:r>
+      </w:hyperlink>
+    </w:p>
+    <w:p>
+      <w:pPr>
+        <w:tabs>
+          <w:tab w:val="left" w:pos="1129"/>
+        </w:tabs>
+        <w:rPr>
+          <w:rStyle w:val="Hyperlink"/>
+          <w:rFonts w:ascii="Times New Roman" w:hAnsi="Times New Roman" w:cs="Times New Roman"/>
+          <w:sz w:val="24"/>
+          <w:szCs w:val="24"/>
+          <w:shd w:val="clear" w:color="auto" w:fill="FFFFFF"/>
+        </w:rPr>
+      </w:pPr>
+      <w:r>
+        <w:rPr>
+          <w:rFonts w:ascii="Times New Roman" w:hAnsi="Times New Roman" w:cs="Times New Roman"/>
+          <w:color w:val="333333"/>
+          <w:sz w:val="24"/>
+          <w:szCs w:val="24"/>
+          <w:shd w:val="clear" w:color="auto" w:fill="FFFFFF"/>
+        </w:rPr>
+        <w:t xml:space="preserve">Cloud vs Local Hosting. (n.d.). Retrieved June 8, 2019, from </w:t>
+      </w:r>
+      <w:hyperlink r:id="rId22" w:history="1">
+        <w:r>
+          <w:rPr>
+            <w:rStyle w:val="Hyperlink"/>
+            <w:rFonts w:ascii="Times New Roman" w:hAnsi="Times New Roman" w:cs="Times New Roman"/>
+            <w:sz w:val="24"/>
+            <w:szCs w:val="24"/>
+            <w:shd w:val="clear" w:color="auto" w:fill="FFFFFF"/>
+          </w:rPr>
+          <w:t>https://www.lsquared.com/article-cloud-localhost</w:t>
+        </w:r>
+      </w:hyperlink>
+    </w:p>
+    <w:p>
+      <w:pPr>
+        <w:tabs>
+          <w:tab w:val="left" w:pos="1129"/>
+        </w:tabs>
+        <w:rPr>
+          <w:rFonts w:ascii="Times New Roman" w:hAnsi="Times New Roman" w:cs="Times New Roman"/>
+          <w:color w:val="333333"/>
+          <w:sz w:val="24"/>
+          <w:szCs w:val="24"/>
+          <w:shd w:val="clear" w:color="auto" w:fill="FFFFFF"/>
+        </w:rPr>
+      </w:pPr>
+      <w:r>
+        <w:rPr>
+          <w:rFonts w:ascii="Times New Roman" w:hAnsi="Times New Roman" w:cs="Times New Roman"/>
+          <w:color w:val="333333"/>
+          <w:sz w:val="24"/>
+          <w:szCs w:val="24"/>
+          <w:shd w:val="clear" w:color="auto" w:fill="FFFFFF"/>
+        </w:rPr>
+        <w:t xml:space="preserve">Pal, K. (2015, April 29). 10 Ways Virtualization Can Improve Security. Retrieved June 9, 2019, from </w:t>
+      </w:r>
+      <w:hyperlink r:id="rId23" w:history="1">
+        <w:r>
+          <w:rPr>
+            <w:rStyle w:val="Hyperlink"/>
+            <w:rFonts w:ascii="Times New Roman" w:hAnsi="Times New Roman" w:cs="Times New Roman"/>
+            <w:sz w:val="24"/>
+            <w:szCs w:val="24"/>
+            <w:shd w:val="clear" w:color="auto" w:fill="FFFFFF"/>
+          </w:rPr>
+          <w:t>https://www.techopedia.com/2/31007/trends/virtualization/10-ways-virtualization-can-improve-security</w:t>
+        </w:r>
+      </w:hyperlink>
+    </w:p>
+    <w:p>
+      <w:pPr>
+        <w:tabs>
+          <w:tab w:val="left" w:pos="1129"/>
+        </w:tabs>
+        <w:rPr>
+          <w:rFonts w:ascii="Times New Roman" w:hAnsi="Times New Roman" w:cs="Times New Roman"/>
+          <w:color w:val="333333"/>
+          <w:sz w:val="24"/>
+          <w:szCs w:val="24"/>
+          <w:shd w:val="clear" w:color="auto" w:fill="FFFFFF"/>
+        </w:rPr>
+      </w:pPr>
+      <w:proofErr w:type="spellStart"/>
+      <w:r>
+        <w:rPr>
+          <w:rFonts w:ascii="Times New Roman" w:hAnsi="Times New Roman" w:cs="Times New Roman"/>
+          <w:color w:val="333333"/>
+          <w:sz w:val="24"/>
+          <w:szCs w:val="24"/>
+          <w:shd w:val="clear" w:color="auto" w:fill="FFFFFF"/>
+        </w:rPr>
+        <w:t>SelectHub</w:t>
+      </w:r>
+      <w:proofErr w:type="spellEnd"/>
+      <w:r>
+        <w:rPr>
+          <w:rFonts w:ascii="Times New Roman" w:hAnsi="Times New Roman" w:cs="Times New Roman"/>
+          <w:color w:val="333333"/>
+          <w:sz w:val="24"/>
+          <w:szCs w:val="24"/>
+          <w:shd w:val="clear" w:color="auto" w:fill="FFFFFF"/>
+        </w:rPr>
+        <w:t xml:space="preserve">. (n.d.). Cloud Hosting Requirements - Top 5 When Implementing Cloud Hosting. Retrieved June 8, 2019, from </w:t>
+      </w:r>
+      <w:hyperlink r:id="rId24" w:history="1">
+        <w:r>
+          <w:rPr>
+            <w:rStyle w:val="Hyperlink"/>
+            <w:rFonts w:ascii="Times New Roman" w:hAnsi="Times New Roman" w:cs="Times New Roman"/>
+            <w:sz w:val="24"/>
+            <w:szCs w:val="24"/>
+            <w:shd w:val="clear" w:color="auto" w:fill="FFFFFF"/>
+          </w:rPr>
+          <w:t>https://selecthub.com/cloud-technology/top-cloud-hosting-requirements/</w:t>
+        </w:r>
+      </w:hyperlink>
+    </w:p>
+    <w:p>
+      <w:pPr>
+        <w:tabs>
+          <w:tab w:val="left" w:pos="1129"/>
+        </w:tabs>
+        <w:rPr>
+          <w:rFonts w:ascii="Times New Roman" w:hAnsi="Times New Roman" w:cs="Times New Roman"/>
+          <w:color w:val="333333"/>
+          <w:sz w:val="24"/>
+          <w:szCs w:val="24"/>
+          <w:shd w:val="clear" w:color="auto" w:fill="FFFFFF"/>
+        </w:rPr>
+      </w:pPr>
+      <w:r>
+        <w:rPr>
+          <w:rFonts w:ascii="Times New Roman" w:hAnsi="Times New Roman" w:cs="Times New Roman"/>
+          <w:color w:val="333333"/>
+          <w:sz w:val="24"/>
+          <w:szCs w:val="24"/>
+          <w:shd w:val="clear" w:color="auto" w:fill="FFFFFF"/>
+        </w:rPr>
+        <w:t xml:space="preserve">Using </w:t>
+      </w:r>
+      <w:proofErr w:type="gramStart"/>
+      <w:r>
+        <w:rPr>
+          <w:rFonts w:ascii="Times New Roman" w:hAnsi="Times New Roman" w:cs="Times New Roman"/>
+          <w:color w:val="333333"/>
+          <w:sz w:val="24"/>
+          <w:szCs w:val="24"/>
+          <w:shd w:val="clear" w:color="auto" w:fill="FFFFFF"/>
+        </w:rPr>
+        <w:t>The</w:t>
+      </w:r>
+      <w:proofErr w:type="gramEnd"/>
+      <w:r>
+        <w:rPr>
+          <w:rFonts w:ascii="Times New Roman" w:hAnsi="Times New Roman" w:cs="Times New Roman"/>
+          <w:color w:val="333333"/>
+          <w:sz w:val="24"/>
+          <w:szCs w:val="24"/>
+          <w:shd w:val="clear" w:color="auto" w:fill="FFFFFF"/>
+        </w:rPr>
+        <w:t xml:space="preserve"> Cloud Securely. (2016, November). Retrieved from </w:t>
+      </w:r>
+      <w:hyperlink r:id="rId25" w:history="1">
+        <w:r>
+          <w:rPr>
+            <w:rStyle w:val="Hyperlink"/>
+            <w:rFonts w:ascii="Times New Roman" w:hAnsi="Times New Roman" w:cs="Times New Roman"/>
+            <w:sz w:val="24"/>
+            <w:szCs w:val="24"/>
+            <w:shd w:val="clear" w:color="auto" w:fill="FFFFFF"/>
+          </w:rPr>
+          <w:t>https://www.sans.org/security-awareness-training/ouch-newsletter/2016/using-cloud-securely</w:t>
+        </w:r>
+      </w:hyperlink>
+    </w:p>
+    <w:p>
+      <w:pPr>
+        <w:tabs>
+          <w:tab w:val="left" w:pos="1129"/>
+        </w:tabs>
+        <w:rPr>
+          <w:rFonts w:ascii="Times New Roman" w:eastAsia="Times New Roman" w:hAnsi="Times New Roman" w:cs="Times New Roman"/>
+          <w:sz w:val="24"/>
+          <w:szCs w:val="24"/>
+        </w:rPr>
+      </w:pPr>
+      <w:r>
+        <w:rPr>
+          <w:rFonts w:ascii="Times New Roman" w:hAnsi="Times New Roman" w:cs="Times New Roman"/>
+          <w:color w:val="333333"/>
+          <w:sz w:val="24"/>
+          <w:szCs w:val="24"/>
+          <w:shd w:val="clear" w:color="auto" w:fill="FFFFFF"/>
+        </w:rPr>
+        <w:t xml:space="preserve">What is an Access Control List (ACL)? - Definition from Techopedia. (n.d.). Retrieved June 9, 2019, from </w:t>
+      </w:r>
+      <w:hyperlink r:id="rId26" w:history="1">
+        <w:r>
+          <w:rPr>
+            <w:rStyle w:val="Hyperlink"/>
+            <w:rFonts w:ascii="Times New Roman" w:hAnsi="Times New Roman" w:cs="Times New Roman"/>
+            <w:sz w:val="24"/>
+            <w:szCs w:val="24"/>
+            <w:shd w:val="clear" w:color="auto" w:fill="FFFFFF"/>
+          </w:rPr>
+          <w:t>https://www.techopedia.com/definition/24766/access-control-list-acl</w:t>
+        </w:r>
+      </w:hyperlink>
+    </w:p>
+    <w:p>
+      <w:pPr>
+        <w:tabs>
+          <w:tab w:val="left" w:pos="1129"/>
+        </w:tabs>
+        <w:rPr>
+          <w:rFonts w:ascii="Times New Roman" w:eastAsia="Times New Roman" w:hAnsi="Times New Roman" w:cs="Times New Roman"/>
+          <w:sz w:val="24"/>
+          <w:szCs w:val="24"/>
+        </w:rPr>
+        <w:sectPr>
+          <w:headerReference w:type="default" r:id="rId27"/>
+          <w:pgSz w:w="12240" w:h="15840"/>
+          <w:pgMar w:top="1440" w:right="1440" w:bottom="1440" w:left="1440" w:header="720" w:footer="720" w:gutter="0"/>
+          <w:cols w:space="720"/>
+          <w:docGrid w:linePitch="360"/>
+        </w:sectPr>
+      </w:pPr>
+    </w:p>
+    <w:p>
+      <w:pPr>
+        <w:tabs>
+          <w:tab w:val="left" w:pos="3420"/>
+        </w:tabs>
+        <w:jc w:val="center"/>
+        <w:outlineLvl w:val="0"/>
+        <w:rPr>
+          <w:rFonts w:ascii="Times New Roman" w:hAnsi="Times New Roman" w:cs="Times New Roman"/>
+          <w:sz w:val="24"/>
+          <w:szCs w:val="24"/>
+        </w:rPr>
+      </w:pPr>
+      <w:r>
+        <w:rPr>
+          <w:rFonts w:ascii="Times New Roman" w:hAnsi="Times New Roman" w:cs="Times New Roman"/>
+          <w:sz w:val="24"/>
+          <w:szCs w:val="24"/>
+        </w:rPr>
+        <w:lastRenderedPageBreak/>
+        <w:t>Certification of Authorship of Assignment</w:t>
+      </w:r>
+      <w:r>
+        <w:rPr>
+          <w:rFonts w:ascii="Times New Roman" w:hAnsi="Times New Roman" w:cs="Times New Roman"/>
+          <w:bCs/>
+          <w:sz w:val="24"/>
+          <w:szCs w:val="24"/>
+        </w:rPr>
+        <w:fldChar w:fldCharType="begin"/>
+      </w:r>
+      <w:r>
+        <w:rPr>
+          <w:rFonts w:ascii="Times New Roman" w:hAnsi="Times New Roman" w:cs="Times New Roman"/>
+          <w:bCs/>
+          <w:sz w:val="24"/>
+          <w:szCs w:val="24"/>
+        </w:rPr>
+        <w:instrText xml:space="preserve"> XE"Sample Pages and Formats:Certification of Authorship" </w:instrText>
+      </w:r>
+      <w:r>
+        <w:rPr>
+          <w:rFonts w:ascii="Times New Roman" w:hAnsi="Times New Roman" w:cs="Times New Roman"/>
+          <w:bCs/>
+          <w:sz w:val="24"/>
+          <w:szCs w:val="24"/>
+        </w:rPr>
+        <w:fldChar w:fldCharType="end"/>
+      </w:r>
+    </w:p>
+    <w:p>
+      <w:pPr>
+        <w:rPr>
+          <w:rFonts w:ascii="Times New Roman" w:hAnsi="Times New Roman" w:cs="Times New Roman"/>
+          <w:sz w:val="24"/>
+          <w:szCs w:val="24"/>
+        </w:rPr>
+      </w:pPr>
+    </w:p>
+    <w:p>
+      <w:pPr>
+        <w:jc w:val="center"/>
+        <w:rPr>
+          <w:rFonts w:ascii="Times New Roman" w:hAnsi="Times New Roman" w:cs="Times New Roman"/>
+          <w:sz w:val="24"/>
+          <w:szCs w:val="24"/>
+        </w:rPr>
+      </w:pPr>
+      <w:r>
+        <w:rPr>
+          <w:rFonts w:ascii="Times New Roman" w:hAnsi="Times New Roman" w:cs="Times New Roman"/>
+          <w:noProof/>
+          <w:sz w:val="24"/>
+          <w:szCs w:val="24"/>
+        </w:rPr>
+        <w:drawing>
+          <wp:inline distT="0" distB="0" distL="0" distR="0" wp14:anchorId="089D6B0B" wp14:editId="62CF985C">
+            <wp:extent cx="3038475" cy="534035"/>
+            <wp:effectExtent l="0" t="0" r="9525" b="0"/>
+            <wp:docPr id="1" name="Picture 1" descr="https://nsu.widencollective.com/thumbnail/fa2313e5-2fff-49bc-9b45-65dff3645c27/av/2048px/NSUFlorida-CEC-Horizontal-Blue.png?t=1534944530136&amp;s=21063a04061e67adeed61db861001108dba58906"/>
+            <wp:cNvGraphicFramePr/>
+            <a:graphic xmlns:a="http://schemas.openxmlformats.org/drawingml/2006/main">
+              <a:graphicData uri="http://schemas.openxmlformats.org/drawingml/2006/picture">
+                <pic:pic xmlns:pic="http://schemas.openxmlformats.org/drawingml/2006/picture">
+                  <pic:nvPicPr>
+                    <pic:cNvPr id="1" name="Picture 1" descr="https://nsu.widencollective.com/thumbnail/fa2313e5-2fff-49bc-9b45-65dff3645c27/av/2048px/NSUFlorida-CEC-Horizontal-Blue.png?t=1534944530136&amp;s=21063a04061e67adeed61db861001108dba58906"/>
+                    <pic:cNvPicPr/>
+                  </pic:nvPicPr>
+                  <pic:blipFill>
+                    <a:blip r:embed="rId28" cstate="print">
                       <a:extLst>
                         <a:ext uri="{28A0092B-C50C-407E-A947-70E740481C1C}">
                           <a14:useLocalDpi xmlns:a14="http://schemas.microsoft.com/office/drawing/2010/main" val="0"/>
@@ -821,7 +3028,7 @@
                   <pic:spPr bwMode="auto">
                     <a:xfrm>
                       <a:off x="0" y="0"/>
-                      <a:ext cx="3039110" cy="532765"/>
+                      <a:ext cx="3038475" cy="534035"/>
                     </a:xfrm>
                     <a:prstGeom prst="rect">
                       <a:avLst/>
@@ -856,160 +3063,91 @@
           <w:szCs w:val="24"/>
         </w:rPr>
       </w:pPr>
-    </w:p>
-    <w:p>
-      <w:pPr>
-        <w:tabs>
-          <w:tab w:val="left" w:pos="3420"/>
-        </w:tabs>
-        <w:jc w:val="center"/>
-        <w:outlineLvl w:val="0"/>
-        <w:rPr>
-          <w:rFonts w:ascii="Times New Roman" w:hAnsi="Times New Roman" w:cs="Times New Roman"/>
-          <w:sz w:val="24"/>
-          <w:szCs w:val="24"/>
-        </w:rPr>
-      </w:pPr>
-      <w:r>
-        <w:rPr>
-          <w:rFonts w:ascii="Times New Roman" w:hAnsi="Times New Roman" w:cs="Times New Roman"/>
-          <w:sz w:val="24"/>
-          <w:szCs w:val="24"/>
-        </w:rPr>
-        <w:t>Certification of Authorship of Assignment</w:t>
-      </w:r>
-      <w:r>
-        <w:rPr>
-          <w:rFonts w:ascii="Times New Roman" w:hAnsi="Times New Roman" w:cs="Times New Roman"/>
+      <w:r>
+        <w:rPr>
+          <w:rFonts w:ascii="Times New Roman" w:hAnsi="Times New Roman" w:cs="Times New Roman"/>
+          <w:sz w:val="24"/>
+          <w:szCs w:val="24"/>
+        </w:rPr>
+        <w:t>Submitted to: Professor Yair Levy.</w:t>
+      </w:r>
+    </w:p>
+    <w:p>
+      <w:pPr>
+        <w:rPr>
+          <w:rFonts w:ascii="Times New Roman" w:hAnsi="Times New Roman" w:cs="Times New Roman"/>
+          <w:sz w:val="24"/>
+          <w:szCs w:val="24"/>
+        </w:rPr>
+      </w:pPr>
+      <w:r>
+        <w:rPr>
+          <w:rFonts w:ascii="Times New Roman" w:hAnsi="Times New Roman" w:cs="Times New Roman"/>
+          <w:sz w:val="24"/>
+          <w:szCs w:val="24"/>
+        </w:rPr>
+        <w:t>Student’s Name:  Eric Webb</w:t>
+      </w:r>
+    </w:p>
+    <w:p>
+      <w:pPr>
+        <w:rPr>
+          <w:rFonts w:ascii="Times New Roman" w:hAnsi="Times New Roman" w:cs="Times New Roman"/>
+          <w:sz w:val="24"/>
+          <w:szCs w:val="24"/>
+        </w:rPr>
+      </w:pPr>
+      <w:r>
+        <w:rPr>
+          <w:rFonts w:ascii="Times New Roman" w:hAnsi="Times New Roman" w:cs="Times New Roman"/>
+          <w:sz w:val="24"/>
+          <w:szCs w:val="24"/>
+        </w:rPr>
+        <w:t>Date of Assignment:</w:t>
+      </w:r>
+      <w:r>
+        <w:rPr>
+          <w:rFonts w:ascii="Times New Roman" w:hAnsi="Times New Roman" w:cs="Times New Roman"/>
+          <w:sz w:val="24"/>
+          <w:szCs w:val="24"/>
+        </w:rPr>
+        <w:t xml:space="preserve">  06/16</w:t>
+      </w:r>
+      <w:r>
+        <w:rPr>
+          <w:rFonts w:ascii="Times New Roman" w:hAnsi="Times New Roman" w:cs="Times New Roman"/>
+          <w:sz w:val="24"/>
+          <w:szCs w:val="24"/>
+        </w:rPr>
+        <w:t>/2019</w:t>
+      </w:r>
+    </w:p>
+    <w:p>
+      <w:pPr>
+        <w:rPr>
+          <w:rFonts w:ascii="Times New Roman" w:eastAsia="Times New Roman" w:hAnsi="Times New Roman" w:cs="Times New Roman"/>
           <w:bCs/>
           <w:sz w:val="24"/>
           <w:szCs w:val="24"/>
         </w:rPr>
-        <w:fldChar w:fldCharType="begin"/>
-      </w:r>
-      <w:r>
-        <w:rPr>
-          <w:rFonts w:ascii="Times New Roman" w:hAnsi="Times New Roman" w:cs="Times New Roman"/>
+      </w:pPr>
+      <w:r>
+        <w:rPr>
+          <w:rFonts w:ascii="Times New Roman" w:hAnsi="Times New Roman" w:cs="Times New Roman"/>
+          <w:sz w:val="24"/>
+          <w:szCs w:val="24"/>
+        </w:rPr>
+        <w:t xml:space="preserve">Title of Assignment:  </w:t>
+      </w:r>
+      <w:r>
+        <w:rPr>
+          <w:rFonts w:ascii="Times New Roman" w:eastAsia="Times New Roman" w:hAnsi="Times New Roman" w:cs="Times New Roman"/>
           <w:bCs/>
           <w:sz w:val="24"/>
           <w:szCs w:val="24"/>
         </w:rPr>
-        <w:instrText xml:space="preserve"> XE"Sample Pages and Formats:Certification of Authorship" </w:instrText>
-      </w:r>
-      <w:r>
-        <w:rPr>
-          <w:rFonts w:ascii="Times New Roman" w:hAnsi="Times New Roman" w:cs="Times New Roman"/>
-          <w:bCs/>
-          <w:sz w:val="24"/>
-          <w:szCs w:val="24"/>
-        </w:rPr>
-        <w:fldChar w:fldCharType="end"/>
-      </w:r>
-    </w:p>
-    <w:p>
-      <w:pPr>
-        <w:rPr>
-          <w:rFonts w:ascii="Times New Roman" w:hAnsi="Times New Roman" w:cs="Times New Roman"/>
-          <w:sz w:val="24"/>
-          <w:szCs w:val="24"/>
-        </w:rPr>
-      </w:pPr>
-    </w:p>
-    <w:p>
-      <w:pPr>
-        <w:rPr>
-          <w:rFonts w:ascii="Times New Roman" w:hAnsi="Times New Roman" w:cs="Times New Roman"/>
-          <w:sz w:val="24"/>
-          <w:szCs w:val="24"/>
-        </w:rPr>
-      </w:pPr>
-      <w:r>
-        <w:rPr>
-          <w:rFonts w:ascii="Times New Roman" w:hAnsi="Times New Roman" w:cs="Times New Roman"/>
-          <w:sz w:val="24"/>
-          <w:szCs w:val="24"/>
-        </w:rPr>
-        <w:t>Submitted to: Professor Yair Levy.</w:t>
-      </w:r>
-    </w:p>
-    <w:p>
-      <w:pPr>
-        <w:rPr>
-          <w:rFonts w:ascii="Times New Roman" w:hAnsi="Times New Roman" w:cs="Times New Roman"/>
-          <w:sz w:val="24"/>
-          <w:szCs w:val="24"/>
-        </w:rPr>
-      </w:pPr>
-      <w:r>
-        <w:rPr>
-          <w:rFonts w:ascii="Times New Roman" w:hAnsi="Times New Roman" w:cs="Times New Roman"/>
-          <w:sz w:val="24"/>
-          <w:szCs w:val="24"/>
-        </w:rPr>
-        <w:t>Student’s Name:  Eric Webb</w:t>
-      </w:r>
-    </w:p>
-    <w:p>
-      <w:pPr>
-        <w:rPr>
-          <w:rFonts w:ascii="Times New Roman" w:hAnsi="Times New Roman" w:cs="Times New Roman"/>
-          <w:sz w:val="24"/>
-          <w:szCs w:val="24"/>
-        </w:rPr>
-      </w:pPr>
-      <w:r>
-        <w:rPr>
-          <w:rFonts w:ascii="Times New Roman" w:hAnsi="Times New Roman" w:cs="Times New Roman"/>
-          <w:sz w:val="24"/>
-          <w:szCs w:val="24"/>
-        </w:rPr>
-        <w:t>Date of Assignment:</w:t>
-      </w:r>
-      <w:r>
-        <w:rPr>
-          <w:rFonts w:ascii="Times New Roman" w:hAnsi="Times New Roman" w:cs="Times New Roman"/>
-          <w:sz w:val="24"/>
-          <w:szCs w:val="24"/>
-        </w:rPr>
-        <w:t xml:space="preserve">  06/16</w:t>
-      </w:r>
-      <w:r>
-        <w:rPr>
-          <w:rFonts w:ascii="Times New Roman" w:hAnsi="Times New Roman" w:cs="Times New Roman"/>
-          <w:sz w:val="24"/>
-          <w:szCs w:val="24"/>
-        </w:rPr>
-        <w:t>/2019</w:t>
-      </w:r>
-    </w:p>
-    <w:p>
-      <w:pPr>
-        <w:rPr>
-          <w:rFonts w:ascii="Times New Roman" w:eastAsia="Times New Roman" w:hAnsi="Times New Roman" w:cs="Times New Roman"/>
-          <w:bCs/>
-          <w:sz w:val="24"/>
-          <w:szCs w:val="24"/>
-        </w:rPr>
-      </w:pPr>
-      <w:r>
-        <w:rPr>
-          <w:rFonts w:ascii="Times New Roman" w:hAnsi="Times New Roman" w:cs="Times New Roman"/>
-          <w:sz w:val="24"/>
-          <w:szCs w:val="24"/>
-        </w:rPr>
-        <w:t xml:space="preserve">Title of Assignment:  </w:t>
-      </w:r>
-      <w:r>
-        <w:rPr>
-          <w:rFonts w:ascii="Times New Roman" w:eastAsia="Times New Roman" w:hAnsi="Times New Roman" w:cs="Times New Roman"/>
-          <w:bCs/>
-          <w:sz w:val="24"/>
-          <w:szCs w:val="24"/>
-        </w:rPr>
         <w:t>Assignment No. 2 - Cybersecurity Environments</w:t>
       </w:r>
-      <w:bookmarkStart w:id="0" w:name="_GoBack"/>
-      <w:bookmarkEnd w:id="0"/>
     </w:p>
     <w:p>
       <w:pPr>
@@ -1065,7 +3203,7 @@
       </w:r>
     </w:p>
     <w:sectPr>
-      <w:headerReference w:type="default" r:id="rId17"/>
+      <w:headerReference w:type="default" r:id="rId29"/>
       <w:pgSz w:w="12240" w:h="15840"/>
       <w:pgMar w:top="1440" w:right="1440" w:bottom="1440" w:left="1440" w:header="720" w:footer="720" w:gutter="0"/>
       <w:cols w:space="720"/>
@@ -1133,7 +3271,7 @@
           <w:rPr>
             <w:noProof/>
           </w:rPr>
-          <w:t>6</w:t>
+          <w:t>9</w:t>
         </w:r>
         <w:r>
           <w:rPr>
@@ -1226,6 +3364,7 @@
   <w:p>
     <w:pPr>
       <w:pStyle w:val="Header"/>
+      <w:jc w:val="center"/>
     </w:pPr>
     <w:r>
       <w:rPr>
@@ -1236,16 +3375,18 @@
         <w:sz w:val="27"/>
         <w:szCs w:val="27"/>
       </w:rPr>
-      <w:t>Hardware Components of Office Network:</w:t>
+      <w:t>Hardwa</w:t>
     </w:r>
     <w:r>
       <w:rPr>
         <w:rFonts w:ascii="Calibri" w:hAnsi="Calibri" w:cs="Calibri"/>
+        <w:b/>
+        <w:bCs/>
         <w:color w:val="000000"/>
         <w:sz w:val="27"/>
         <w:szCs w:val="27"/>
       </w:rPr>
-      <w:t> Describe the hardware components of an office network and their individual functions. Provide an image to illustrate your architecture (Use references to support your claims).</w:t>
+      <w:t>re Components of Office Network</w:t>
     </w:r>
   </w:p>
 </w:hdr>
@@ -1256,6 +3397,7 @@
   <w:p>
     <w:pPr>
       <w:pStyle w:val="Header"/>
+      <w:jc w:val="center"/>
     </w:pPr>
     <w:r>
       <w:rPr>
@@ -1265,7 +3407,7 @@
         <w:sz w:val="24"/>
         <w:szCs w:val="24"/>
       </w:rPr>
-      <w:t>Office Network Security: In your own words (no quotes, but use references to support your claims) and in the context of the previous described office network, describe the security controles (physical &amp; cyber) and their implications in the desire to balance cybersecurity vs. system usability.</w:t>
+      <w:t>Office Network Security</w:t>
     </w:r>
   </w:p>
 </w:hdr>
@@ -1276,6 +3418,7 @@
   <w:p>
     <w:pPr>
       <w:spacing w:after="0" w:line="240" w:lineRule="auto"/>
+      <w:jc w:val="center"/>
       <w:rPr>
         <w:rFonts w:ascii="Calibri" w:eastAsia="Times New Roman" w:hAnsi="Calibri" w:cs="Calibri"/>
         <w:sz w:val="24"/>
@@ -1287,6 +3430,7 @@
   <w:p>
     <w:pPr>
       <w:pStyle w:val="Header"/>
+      <w:jc w:val="center"/>
     </w:pPr>
     <w:r>
       <w:rPr>
@@ -1297,16 +3441,7 @@
         <w:sz w:val="27"/>
         <w:szCs w:val="27"/>
       </w:rPr>
-      <w:t>Hardware Components of Cloud-based Hosting Services:</w:t>
-    </w:r>
-    <w:r>
-      <w:rPr>
-        <w:rFonts w:ascii="Calibri" w:hAnsi="Calibri" w:cs="Calibri"/>
-        <w:color w:val="000000"/>
-        <w:sz w:val="27"/>
-        <w:szCs w:val="27"/>
-      </w:rPr>
-      <w:t> Describe the hardware components of a cloud-based hosting services and their individual functions. Provide an image to illustrate your architecture (Use references to support your claims)</w:t>
+      <w:t>Hardware Components of Cloud-based Hosting Services</w:t>
     </w:r>
   </w:p>
 </w:hdr>
@@ -1316,15 +3451,26 @@
 <w:hdr xmlns:wpc="http://schemas.microsoft.com/office/word/2010/wordprocessingCanvas" xmlns:mc="http://schemas.openxmlformats.org/markup-compatibility/2006" xmlns:o="urn:schemas-microsoft-com:office:office" xmlns:r="http://schemas.openxmlformats.org/officeDocument/2006/relationships" xmlns:m="http://schemas.openxmlformats.org/officeDocument/2006/math" xmlns:v="urn:schemas-microsoft-com:vml" xmlns:wp14="http://schemas.microsoft.com/office/word/2010/wordprocessingDrawing" xmlns:wp="http://schemas.openxmlformats.org/drawingml/2006/wordprocessingDrawing" xmlns:w10="urn:schemas-microsoft-com:office:word" xmlns:w="http://schemas.openxmlformats.org/wordprocessingml/2006/main" xmlns:w14="http://schemas.microsoft.com/office/word/2010/wordml" xmlns:w15="http://schemas.microsoft.com/office/word/2012/wordml" xmlns:wpg="http://schemas.microsoft.com/office/word/2010/wordprocessingGroup" xmlns:wpi="http://schemas.microsoft.com/office/word/2010/wordprocessingInk" xmlns:wne="http://schemas.microsoft.com/office/word/2006/wordml" xmlns:wps="http://schemas.microsoft.com/office/word/2010/wordprocessingShape" mc:Ignorable="w14 w15 wp14">
   <w:p>
     <w:pPr>
-      <w:spacing w:after="0" w:line="240" w:lineRule="auto"/>
+      <w:pStyle w:val="Header"/>
+      <w:jc w:val="center"/>
+    </w:pPr>
+    <w:r>
       <w:rPr>
-        <w:rFonts w:ascii="Calibri" w:eastAsia="Times New Roman" w:hAnsi="Calibri" w:cs="Calibri"/>
-        <w:sz w:val="24"/>
-        <w:szCs w:val="24"/>
-        <w:highlight w:val="yellow"/>
+        <w:rFonts w:ascii="Calibri" w:hAnsi="Calibri" w:cs="Calibri"/>
+        <w:b/>
+        <w:bCs/>
+        <w:color w:val="000000"/>
+        <w:sz w:val="27"/>
+        <w:szCs w:val="27"/>
       </w:rPr>
-    </w:pPr>
+      <w:t>Cloud-based Hosting Services Security</w:t>
+    </w:r>
   </w:p>
+</w:hdr>
+</file>
+
+<file path=word/header7.xml><?xml version="1.0" encoding="utf-8"?>
+<w:hdr xmlns:wpc="http://schemas.microsoft.com/office/word/2010/wordprocessingCanvas" xmlns:mc="http://schemas.openxmlformats.org/markup-compatibility/2006" xmlns:o="urn:schemas-microsoft-com:office:office" xmlns:r="http://schemas.openxmlformats.org/officeDocument/2006/relationships" xmlns:m="http://schemas.openxmlformats.org/officeDocument/2006/math" xmlns:v="urn:schemas-microsoft-com:vml" xmlns:wp14="http://schemas.microsoft.com/office/word/2010/wordprocessingDrawing" xmlns:wp="http://schemas.openxmlformats.org/drawingml/2006/wordprocessingDrawing" xmlns:w10="urn:schemas-microsoft-com:office:word" xmlns:w="http://schemas.openxmlformats.org/wordprocessingml/2006/main" xmlns:w14="http://schemas.microsoft.com/office/word/2010/wordml" xmlns:w15="http://schemas.microsoft.com/office/word/2012/wordml" xmlns:wpg="http://schemas.microsoft.com/office/word/2010/wordprocessingGroup" xmlns:wpi="http://schemas.microsoft.com/office/word/2010/wordprocessingInk" xmlns:wne="http://schemas.microsoft.com/office/word/2006/wordml" xmlns:wps="http://schemas.microsoft.com/office/word/2010/wordprocessingShape" mc:Ignorable="w14 w15 wp14">
   <w:p>
     <w:pPr>
       <w:spacing w:after="0" w:line="240" w:lineRule="auto"/>
@@ -1364,7 +3510,21 @@
 </w:hdr>
 </file>
 
-<file path=word/header7.xml><?xml version="1.0" encoding="utf-8"?>
+<file path=word/header8.xml><?xml version="1.0" encoding="utf-8"?>
+<w:hdr xmlns:wpc="http://schemas.microsoft.com/office/word/2010/wordprocessingCanvas" xmlns:mc="http://schemas.openxmlformats.org/markup-compatibility/2006" xmlns:o="urn:schemas-microsoft-com:office:office" xmlns:r="http://schemas.openxmlformats.org/officeDocument/2006/relationships" xmlns:m="http://schemas.openxmlformats.org/officeDocument/2006/math" xmlns:v="urn:schemas-microsoft-com:vml" xmlns:wp14="http://schemas.microsoft.com/office/word/2010/wordprocessingDrawing" xmlns:wp="http://schemas.openxmlformats.org/drawingml/2006/wordprocessingDrawing" xmlns:w10="urn:schemas-microsoft-com:office:word" xmlns:w="http://schemas.openxmlformats.org/wordprocessingml/2006/main" xmlns:w14="http://schemas.microsoft.com/office/word/2010/wordml" xmlns:w15="http://schemas.microsoft.com/office/word/2012/wordml" xmlns:wpg="http://schemas.microsoft.com/office/word/2010/wordprocessingGroup" xmlns:wpi="http://schemas.microsoft.com/office/word/2010/wordprocessingInk" xmlns:wne="http://schemas.microsoft.com/office/word/2006/wordml" xmlns:wps="http://schemas.microsoft.com/office/word/2010/wordprocessingShape" mc:Ignorable="w14 w15 wp14">
+  <w:p>
+    <w:pPr>
+      <w:pStyle w:val="Header"/>
+      <w:jc w:val="center"/>
+    </w:pPr>
+    <w:r>
+      <w:t>Work Cited.</w:t>
+    </w:r>
+  </w:p>
+</w:hdr>
+</file>
+
+<file path=word/header9.xml><?xml version="1.0" encoding="utf-8"?>
 <w:hdr xmlns:wpc="http://schemas.microsoft.com/office/word/2010/wordprocessingCanvas" xmlns:mc="http://schemas.openxmlformats.org/markup-compatibility/2006" xmlns:o="urn:schemas-microsoft-com:office:office" xmlns:r="http://schemas.openxmlformats.org/officeDocument/2006/relationships" xmlns:m="http://schemas.openxmlformats.org/officeDocument/2006/math" xmlns:v="urn:schemas-microsoft-com:vml" xmlns:wp14="http://schemas.microsoft.com/office/word/2010/wordprocessingDrawing" xmlns:wp="http://schemas.openxmlformats.org/drawingml/2006/wordprocessingDrawing" xmlns:w10="urn:schemas-microsoft-com:office:word" xmlns:w="http://schemas.openxmlformats.org/wordprocessingml/2006/main" xmlns:w14="http://schemas.microsoft.com/office/word/2010/wordml" xmlns:w15="http://schemas.microsoft.com/office/word/2012/wordml" xmlns:wpg="http://schemas.microsoft.com/office/word/2010/wordprocessingGroup" xmlns:wpi="http://schemas.microsoft.com/office/word/2010/wordprocessingInk" xmlns:wne="http://schemas.microsoft.com/office/word/2006/wordml" xmlns:wps="http://schemas.microsoft.com/office/word/2010/wordprocessingShape" mc:Ignorable="w14 w15 wp14">
   <w:p>
     <w:pPr>
@@ -1520,6 +3680,119 @@
     </w:lvl>
   </w:abstractNum>
   <w:abstractNum w:abstractNumId="1" w15:restartNumberingAfterBreak="0">
+    <w:nsid w:val="5B9E77CF"/>
+    <w:multiLevelType w:val="hybridMultilevel"/>
+    <w:tmpl w:val="05D8898A"/>
+    <w:lvl w:ilvl="0" w:tplc="F940957A">
+      <w:start w:val="5"/>
+      <w:numFmt w:val="bullet"/>
+      <w:lvlText w:val="-"/>
+      <w:lvlJc w:val="left"/>
+      <w:pPr>
+        <w:ind w:left="2700" w:hanging="360"/>
+      </w:pPr>
+      <w:rPr>
+        <w:rFonts w:ascii="Times New Roman" w:eastAsia="Times New Roman" w:hAnsi="Times New Roman" w:cs="Times New Roman" w:hint="default"/>
+      </w:rPr>
+    </w:lvl>
+    <w:lvl w:ilvl="1" w:tplc="04090003" w:tentative="1">
+      <w:start w:val="1"/>
+      <w:numFmt w:val="bullet"/>
+      <w:lvlText w:val="o"/>
+      <w:lvlJc w:val="left"/>
+      <w:pPr>
+        <w:ind w:left="3420" w:hanging="360"/>
+      </w:pPr>
+      <w:rPr>
+        <w:rFonts w:ascii="Courier New" w:hAnsi="Courier New" w:cs="Courier New" w:hint="default"/>
+      </w:rPr>
+    </w:lvl>
+    <w:lvl w:ilvl="2" w:tplc="04090005" w:tentative="1">
+      <w:start w:val="1"/>
+      <w:numFmt w:val="bullet"/>
+      <w:lvlText w:val=""/>
+      <w:lvlJc w:val="left"/>
+      <w:pPr>
+        <w:ind w:left="4140" w:hanging="360"/>
+      </w:pPr>
+      <w:rPr>
+        <w:rFonts w:ascii="Wingdings" w:hAnsi="Wingdings" w:hint="default"/>
+      </w:rPr>
+    </w:lvl>
+    <w:lvl w:ilvl="3" w:tplc="04090001" w:tentative="1">
+      <w:start w:val="1"/>
+      <w:numFmt w:val="bullet"/>
+      <w:lvlText w:val=""/>
+      <w:lvlJc w:val="left"/>
+      <w:pPr>
+        <w:ind w:left="4860" w:hanging="360"/>
+      </w:pPr>
+      <w:rPr>
+        <w:rFonts w:ascii="Symbol" w:hAnsi="Symbol" w:hint="default"/>
+      </w:rPr>
+    </w:lvl>
+    <w:lvl w:ilvl="4" w:tplc="04090003" w:tentative="1">
+      <w:start w:val="1"/>
+      <w:numFmt w:val="bullet"/>
+      <w:lvlText w:val="o"/>
+      <w:lvlJc w:val="left"/>
+      <w:pPr>
+        <w:ind w:left="5580" w:hanging="360"/>
+      </w:pPr>
+      <w:rPr>
+        <w:rFonts w:ascii="Courier New" w:hAnsi="Courier New" w:cs="Courier New" w:hint="default"/>
+      </w:rPr>
+    </w:lvl>
+    <w:lvl w:ilvl="5" w:tplc="04090005" w:tentative="1">
+      <w:start w:val="1"/>
+      <w:numFmt w:val="bullet"/>
+      <w:lvlText w:val=""/>
+      <w:lvlJc w:val="left"/>
+      <w:pPr>
+        <w:ind w:left="6300" w:hanging="360"/>
+      </w:pPr>
+      <w:rPr>
+        <w:rFonts w:ascii="Wingdings" w:hAnsi="Wingdings" w:hint="default"/>
+      </w:rPr>
+    </w:lvl>
+    <w:lvl w:ilvl="6" w:tplc="04090001" w:tentative="1">
+      <w:start w:val="1"/>
+      <w:numFmt w:val="bullet"/>
+      <w:lvlText w:val=""/>
+      <w:lvlJc w:val="left"/>
+      <w:pPr>
+        <w:ind w:left="7020" w:hanging="360"/>
+      </w:pPr>
+      <w:rPr>
+        <w:rFonts w:ascii="Symbol" w:hAnsi="Symbol" w:hint="default"/>
+      </w:rPr>
+    </w:lvl>
+    <w:lvl w:ilvl="7" w:tplc="04090003" w:tentative="1">
+      <w:start w:val="1"/>
+      <w:numFmt w:val="bullet"/>
+      <w:lvlText w:val="o"/>
+      <w:lvlJc w:val="left"/>
+      <w:pPr>
+        <w:ind w:left="7740" w:hanging="360"/>
+      </w:pPr>
+      <w:rPr>
+        <w:rFonts w:ascii="Courier New" w:hAnsi="Courier New" w:cs="Courier New" w:hint="default"/>
+      </w:rPr>
+    </w:lvl>
+    <w:lvl w:ilvl="8" w:tplc="04090005" w:tentative="1">
+      <w:start w:val="1"/>
+      <w:numFmt w:val="bullet"/>
+      <w:lvlText w:val=""/>
+      <w:lvlJc w:val="left"/>
+      <w:pPr>
+        <w:ind w:left="8460" w:hanging="360"/>
+      </w:pPr>
+      <w:rPr>
+        <w:rFonts w:ascii="Wingdings" w:hAnsi="Wingdings" w:hint="default"/>
+      </w:rPr>
+    </w:lvl>
+  </w:abstractNum>
+  <w:abstractNum w:abstractNumId="2" w15:restartNumberingAfterBreak="0">
     <w:nsid w:val="65A7056C"/>
     <w:multiLevelType w:val="hybridMultilevel"/>
     <w:tmpl w:val="5D0AA180"/>
@@ -1633,10 +3906,13 @@
     </w:lvl>
   </w:abstractNum>
   <w:num w:numId="1">
-    <w:abstractNumId w:val="1"/>
+    <w:abstractNumId w:val="2"/>
   </w:num>
   <w:num w:numId="2">
     <w:abstractNumId w:val="0"/>
+  </w:num>
+  <w:num w:numId="3">
+    <w:abstractNumId w:val="1"/>
   </w:num>
 </w:numbering>
 </file>
@@ -2461,7 +4737,7 @@
 </file>
 
 <file path=customXml/itemProps1.xml><?xml version="1.0" encoding="utf-8"?>
-<ds:datastoreItem xmlns:ds="http://schemas.openxmlformats.org/officeDocument/2006/customXml" ds:itemID="{111E8DB8-4FB8-4E26-9391-94BE45439803}">
+<ds:datastoreItem xmlns:ds="http://schemas.openxmlformats.org/officeDocument/2006/customXml" ds:itemID="{D53B181E-1F4A-42E9-9705-FE8F9F3B6A58}">
   <ds:schemaRefs>
     <ds:schemaRef ds:uri="http://schemas.openxmlformats.org/officeDocument/2006/bibliography"/>
   </ds:schemaRefs>

</xml_diff>